<commit_message>
Page restrictions for backend added.
</commit_message>
<xml_diff>
--- a/documentation/quality/Test Cases/TEST CASE - MM.docx
+++ b/documentation/quality/Test Cases/TEST CASE - MM.docx
@@ -101,7 +101,16 @@
           <w:sz w:val="24"/>
           <w:szCs w:val="24"/>
         </w:rPr>
-        <w:t>Manage System Users of login module.</w:t>
+        <w:t>View</w:t>
+      </w:r>
+      <w:r>
+        <w:rPr>
+          <w:b/>
+          <w:i/>
+          <w:sz w:val="24"/>
+          <w:szCs w:val="24"/>
+        </w:rPr>
+        <w:t xml:space="preserve"> Users</w:t>
       </w:r>
     </w:p>
     <w:tbl>
@@ -284,7 +293,14 @@
                 <w:sz w:val="24"/>
                 <w:szCs w:val="24"/>
               </w:rPr>
-              <w:t>Manage System Users(Backend)</w:t>
+              <w:t xml:space="preserve">View </w:t>
+            </w:r>
+            <w:r>
+              <w:rPr>
+                <w:sz w:val="24"/>
+                <w:szCs w:val="24"/>
+              </w:rPr>
+              <w:t>System Users(Backend)</w:t>
             </w:r>
           </w:p>
           <w:p>
@@ -536,33 +552,6 @@
         </w:tc>
       </w:tr>
       <w:tr>
-        <w:trPr>
-          <w:trHeight w:val="377"/>
-        </w:trPr>
-        <w:tc>
-          <w:tcPr>
-            <w:cnfStyle w:val="001000000000"/>
-            <w:tcW w:w="5000" w:type="pct"/>
-            <w:gridSpan w:val="6"/>
-            <w:shd w:val="clear" w:color="auto" w:fill="A6A6A6" w:themeFill="background1" w:themeFillShade="A6"/>
-            <w:vAlign w:val="center"/>
-          </w:tcPr>
-          <w:p>
-            <w:pPr>
-              <w:rPr>
-                <w:b w:val="0"/>
-              </w:rPr>
-            </w:pPr>
-            <w:r>
-              <w:t>1.1 Create staff account</w:t>
-            </w:r>
-          </w:p>
-        </w:tc>
-      </w:tr>
-      <w:tr>
-        <w:trPr>
-          <w:cnfStyle w:val="000000100000"/>
-        </w:trPr>
         <w:tc>
           <w:tcPr>
             <w:cnfStyle w:val="001000000000"/>
@@ -601,7 +590,7 @@
           </w:tcPr>
           <w:p>
             <w:pPr>
-              <w:cnfStyle w:val="000000100000"/>
+              <w:cnfStyle w:val="000000000000"/>
             </w:pPr>
             <w:r>
               <w:t>Display manage user page</w:t>
@@ -614,7 +603,7 @@
           </w:tcPr>
           <w:p>
             <w:pPr>
-              <w:cnfStyle w:val="000000100000"/>
+              <w:cnfStyle w:val="000000000000"/>
             </w:pPr>
             <w:r>
               <w:t>Displays grid table of user accounts and create new user button</w:t>
@@ -630,7 +619,7 @@
           </w:tcPr>
           <w:p>
             <w:pPr>
-              <w:cnfStyle w:val="000000100000"/>
+              <w:cnfStyle w:val="000000000000"/>
             </w:pPr>
           </w:p>
         </w:tc>
@@ -640,12 +629,15 @@
           </w:tcPr>
           <w:p>
             <w:pPr>
-              <w:cnfStyle w:val="000000100000"/>
-            </w:pPr>
-          </w:p>
-        </w:tc>
-      </w:tr>
-      <w:tr>
+              <w:cnfStyle w:val="000000000000"/>
+            </w:pPr>
+          </w:p>
+        </w:tc>
+      </w:tr>
+      <w:tr>
+        <w:trPr>
+          <w:cnfStyle w:val="000000100000"/>
+        </w:trPr>
         <w:tc>
           <w:tcPr>
             <w:cnfStyle w:val="001000000000"/>
@@ -661,13 +653,7 @@
               <w:rPr>
                 <w:b w:val="0"/>
               </w:rPr>
-              <w:t>BE-LICTC</w:t>
-            </w:r>
-            <w:r>
-              <w:rPr>
-                <w:b w:val="0"/>
-              </w:rPr>
-              <w:t>2</w:t>
+              <w:t>BE-LIVTC2</w:t>
             </w:r>
           </w:p>
         </w:tc>
@@ -678,10 +664,10 @@
           </w:tcPr>
           <w:p>
             <w:pPr>
-              <w:cnfStyle w:val="000000000000"/>
-            </w:pPr>
-            <w:r>
-              <w:t>Check username uniqueness</w:t>
+              <w:cnfStyle w:val="000000100000"/>
+            </w:pPr>
+            <w:r>
+              <w:t>Display individual user account information</w:t>
             </w:r>
           </w:p>
         </w:tc>
@@ -691,13 +677,10 @@
           </w:tcPr>
           <w:p>
             <w:pPr>
-              <w:cnfStyle w:val="000000000000"/>
-            </w:pPr>
-            <w:r>
-              <w:t xml:space="preserve">Username should not be accepted </w:t>
-            </w:r>
-            <w:r>
-              <w:t>if it has already been taken.</w:t>
+              <w:cnfStyle w:val="000000100000"/>
+            </w:pPr>
+            <w:r>
+              <w:t>Display user account after clicking the view button in the left side of the grid table of the chosen data.</w:t>
             </w:r>
           </w:p>
         </w:tc>
@@ -707,7 +690,7 @@
           </w:tcPr>
           <w:p>
             <w:pPr>
-              <w:cnfStyle w:val="000000000000"/>
+              <w:cnfStyle w:val="000000100000"/>
             </w:pPr>
           </w:p>
         </w:tc>
@@ -717,827 +700,7 @@
           </w:tcPr>
           <w:p>
             <w:pPr>
-              <w:cnfStyle w:val="000000000000"/>
-            </w:pPr>
-          </w:p>
-        </w:tc>
-      </w:tr>
-      <w:tr>
-        <w:trPr>
-          <w:cnfStyle w:val="000000100000"/>
-        </w:trPr>
-        <w:tc>
-          <w:tcPr>
-            <w:cnfStyle w:val="001000000000"/>
-            <w:tcW w:w="478" w:type="pct"/>
-          </w:tcPr>
-          <w:p>
-            <w:pPr>
-              <w:rPr>
-                <w:b w:val="0"/>
-              </w:rPr>
-            </w:pPr>
-            <w:r>
-              <w:rPr>
-                <w:b w:val="0"/>
-              </w:rPr>
-              <w:t>BE-LICTC</w:t>
-            </w:r>
-            <w:r>
-              <w:rPr>
-                <w:b w:val="0"/>
-              </w:rPr>
-              <w:t>3</w:t>
-            </w:r>
-          </w:p>
-        </w:tc>
-        <w:tc>
-          <w:tcPr>
-            <w:tcW w:w="1065" w:type="pct"/>
-            <w:gridSpan w:val="2"/>
-          </w:tcPr>
-          <w:p>
-            <w:pPr>
-              <w:cnfStyle w:val="000000100000"/>
-            </w:pPr>
-            <w:r>
-              <w:t>Minimum of 6 characters for password strength.</w:t>
-            </w:r>
-          </w:p>
-        </w:tc>
-        <w:tc>
-          <w:tcPr>
-            <w:tcW w:w="1323" w:type="pct"/>
-          </w:tcPr>
-          <w:p>
-            <w:pPr>
-              <w:cnfStyle w:val="000000100000"/>
-            </w:pPr>
-            <w:r>
-              <w:t>Password should not be accepted if it is less than 10.</w:t>
-            </w:r>
-          </w:p>
-        </w:tc>
-        <w:tc>
-          <w:tcPr>
-            <w:tcW w:w="1402" w:type="pct"/>
-          </w:tcPr>
-          <w:p>
-            <w:pPr>
-              <w:cnfStyle w:val="000000100000"/>
-            </w:pPr>
-          </w:p>
-        </w:tc>
-        <w:tc>
-          <w:tcPr>
-            <w:tcW w:w="732" w:type="pct"/>
-          </w:tcPr>
-          <w:p>
-            <w:pPr>
-              <w:cnfStyle w:val="000000100000"/>
-            </w:pPr>
-          </w:p>
-        </w:tc>
-      </w:tr>
-      <w:tr>
-        <w:trPr>
-          <w:trHeight w:val="458"/>
-        </w:trPr>
-        <w:tc>
-          <w:tcPr>
-            <w:cnfStyle w:val="001000000000"/>
-            <w:tcW w:w="478" w:type="pct"/>
-          </w:tcPr>
-          <w:p>
-            <w:pPr>
-              <w:rPr>
-                <w:b w:val="0"/>
-              </w:rPr>
-            </w:pPr>
-            <w:r>
-              <w:rPr>
-                <w:b w:val="0"/>
-              </w:rPr>
-              <w:t>BE-LICTC</w:t>
-            </w:r>
-            <w:r>
-              <w:rPr>
-                <w:b w:val="0"/>
-              </w:rPr>
-              <w:t>4</w:t>
-            </w:r>
-          </w:p>
-        </w:tc>
-        <w:tc>
-          <w:tcPr>
-            <w:tcW w:w="1065" w:type="pct"/>
-            <w:gridSpan w:val="2"/>
-          </w:tcPr>
-          <w:p>
-            <w:pPr>
-              <w:cnfStyle w:val="000000000000"/>
-            </w:pPr>
-            <w:r>
-              <w:t>Check input fields if it is empty.</w:t>
-            </w:r>
-          </w:p>
-        </w:tc>
-        <w:tc>
-          <w:tcPr>
-            <w:tcW w:w="1323" w:type="pct"/>
-          </w:tcPr>
-          <w:p>
-            <w:pPr>
-              <w:cnfStyle w:val="000000000000"/>
-            </w:pPr>
-            <w:r>
-              <w:t>System will not accept empty fields and will return a notification.</w:t>
-            </w:r>
-          </w:p>
-        </w:tc>
-        <w:tc>
-          <w:tcPr>
-            <w:tcW w:w="1402" w:type="pct"/>
-          </w:tcPr>
-          <w:p>
-            <w:pPr>
-              <w:cnfStyle w:val="000000000000"/>
-            </w:pPr>
-          </w:p>
-        </w:tc>
-        <w:tc>
-          <w:tcPr>
-            <w:tcW w:w="732" w:type="pct"/>
-          </w:tcPr>
-          <w:p>
-            <w:pPr>
-              <w:cnfStyle w:val="000000000000"/>
-            </w:pPr>
-          </w:p>
-        </w:tc>
-      </w:tr>
-      <w:tr>
-        <w:trPr>
-          <w:cnfStyle w:val="000000100000"/>
-          <w:trHeight w:val="458"/>
-        </w:trPr>
-        <w:tc>
-          <w:tcPr>
-            <w:cnfStyle w:val="001000000000"/>
-            <w:tcW w:w="478" w:type="pct"/>
-          </w:tcPr>
-          <w:p>
-            <w:pPr>
-              <w:rPr>
-                <w:b w:val="0"/>
-              </w:rPr>
-            </w:pPr>
-            <w:r>
-              <w:rPr>
-                <w:b w:val="0"/>
-              </w:rPr>
-              <w:t>BE-LICTC</w:t>
-            </w:r>
-            <w:r>
-              <w:rPr>
-                <w:b w:val="0"/>
-              </w:rPr>
-              <w:t>5</w:t>
-            </w:r>
-          </w:p>
-        </w:tc>
-        <w:tc>
-          <w:tcPr>
-            <w:tcW w:w="1065" w:type="pct"/>
-            <w:gridSpan w:val="2"/>
-          </w:tcPr>
-          <w:p>
-            <w:pPr>
-              <w:cnfStyle w:val="000000100000"/>
-            </w:pPr>
-            <w:r>
-              <w:t xml:space="preserve">Check </w:t>
-            </w:r>
-            <w:r>
-              <w:t>for email</w:t>
-            </w:r>
-            <w:r>
-              <w:t xml:space="preserve"> validity</w:t>
-            </w:r>
-            <w:r>
-              <w:t>.</w:t>
-            </w:r>
-          </w:p>
-        </w:tc>
-        <w:tc>
-          <w:tcPr>
-            <w:tcW w:w="1323" w:type="pct"/>
-          </w:tcPr>
-          <w:p>
-            <w:pPr>
-              <w:cnfStyle w:val="000000100000"/>
-            </w:pPr>
-            <w:r>
-              <w:t>System will not accept email address</w:t>
-            </w:r>
-            <w:r>
-              <w:t xml:space="preserve"> without ‘@’ and ‘.’ c</w:t>
-            </w:r>
-            <w:r>
-              <w:t>haracters.</w:t>
-            </w:r>
-          </w:p>
-        </w:tc>
-        <w:tc>
-          <w:tcPr>
-            <w:tcW w:w="1402" w:type="pct"/>
-          </w:tcPr>
-          <w:p>
-            <w:pPr>
-              <w:cnfStyle w:val="000000100000"/>
-            </w:pPr>
-          </w:p>
-        </w:tc>
-        <w:tc>
-          <w:tcPr>
-            <w:tcW w:w="732" w:type="pct"/>
-          </w:tcPr>
-          <w:p>
-            <w:pPr>
-              <w:cnfStyle w:val="000000100000"/>
-            </w:pPr>
-          </w:p>
-        </w:tc>
-      </w:tr>
-      <w:tr>
-        <w:trPr>
-          <w:trHeight w:val="413"/>
-        </w:trPr>
-        <w:tc>
-          <w:tcPr>
-            <w:cnfStyle w:val="001000000000"/>
-            <w:tcW w:w="5000" w:type="pct"/>
-            <w:gridSpan w:val="6"/>
-            <w:shd w:val="clear" w:color="auto" w:fill="A6A6A6" w:themeFill="background1" w:themeFillShade="A6"/>
-            <w:vAlign w:val="center"/>
-          </w:tcPr>
-          <w:p>
-            <w:r>
-              <w:lastRenderedPageBreak/>
-              <w:t>1.2 View Staff Account</w:t>
-            </w:r>
-          </w:p>
-        </w:tc>
-      </w:tr>
-      <w:tr>
-        <w:trPr>
-          <w:cnfStyle w:val="000000100000"/>
-          <w:trHeight w:val="458"/>
-        </w:trPr>
-        <w:tc>
-          <w:tcPr>
-            <w:cnfStyle w:val="001000000000"/>
-            <w:tcW w:w="478" w:type="pct"/>
-          </w:tcPr>
-          <w:p>
-            <w:pPr>
-              <w:rPr>
-                <w:b w:val="0"/>
-              </w:rPr>
-            </w:pPr>
-            <w:r>
-              <w:rPr>
-                <w:b w:val="0"/>
-              </w:rPr>
-              <w:t>BE-LIVTC2</w:t>
-            </w:r>
-          </w:p>
-        </w:tc>
-        <w:tc>
-          <w:tcPr>
-            <w:tcW w:w="1065" w:type="pct"/>
-            <w:gridSpan w:val="2"/>
-          </w:tcPr>
-          <w:p>
-            <w:pPr>
-              <w:cnfStyle w:val="000000100000"/>
-            </w:pPr>
-            <w:r>
-              <w:t xml:space="preserve">Display individual </w:t>
-            </w:r>
-            <w:r>
-              <w:t xml:space="preserve">user </w:t>
-            </w:r>
-            <w:r>
-              <w:t xml:space="preserve">account </w:t>
-            </w:r>
-            <w:r>
-              <w:t>information</w:t>
-            </w:r>
-          </w:p>
-        </w:tc>
-        <w:tc>
-          <w:tcPr>
-            <w:tcW w:w="1323" w:type="pct"/>
-          </w:tcPr>
-          <w:p>
-            <w:pPr>
-              <w:cnfStyle w:val="000000100000"/>
-            </w:pPr>
-            <w:r>
-              <w:t>Display user account after clicking the view button in the left side of the grid table</w:t>
-            </w:r>
-            <w:r>
-              <w:t xml:space="preserve"> of the chosen data.</w:t>
-            </w:r>
-          </w:p>
-        </w:tc>
-        <w:tc>
-          <w:tcPr>
-            <w:tcW w:w="1402" w:type="pct"/>
-          </w:tcPr>
-          <w:p>
-            <w:pPr>
-              <w:cnfStyle w:val="000000100000"/>
-            </w:pPr>
-          </w:p>
-        </w:tc>
-        <w:tc>
-          <w:tcPr>
-            <w:tcW w:w="732" w:type="pct"/>
-          </w:tcPr>
-          <w:p>
-            <w:pPr>
-              <w:cnfStyle w:val="000000100000"/>
-            </w:pPr>
-          </w:p>
-        </w:tc>
-      </w:tr>
-      <w:tr>
-        <w:trPr>
-          <w:trHeight w:val="395"/>
-        </w:trPr>
-        <w:tc>
-          <w:tcPr>
-            <w:cnfStyle w:val="001000000000"/>
-            <w:tcW w:w="5000" w:type="pct"/>
-            <w:gridSpan w:val="6"/>
-            <w:shd w:val="clear" w:color="auto" w:fill="A6A6A6" w:themeFill="background1" w:themeFillShade="A6"/>
-            <w:vAlign w:val="center"/>
-          </w:tcPr>
-          <w:p>
-            <w:r>
-              <w:t>1.3 Update  Staff Account</w:t>
-            </w:r>
-          </w:p>
-        </w:tc>
-      </w:tr>
-      <w:tr>
-        <w:trPr>
-          <w:cnfStyle w:val="000000100000"/>
-          <w:trHeight w:val="458"/>
-        </w:trPr>
-        <w:tc>
-          <w:tcPr>
-            <w:cnfStyle w:val="001000000000"/>
-            <w:tcW w:w="478" w:type="pct"/>
-          </w:tcPr>
-          <w:p>
-            <w:pPr>
-              <w:rPr>
-                <w:b w:val="0"/>
-              </w:rPr>
-            </w:pPr>
-            <w:r>
-              <w:rPr>
-                <w:b w:val="0"/>
-              </w:rPr>
-              <w:t>BE-LIU</w:t>
-            </w:r>
-            <w:r>
-              <w:rPr>
-                <w:b w:val="0"/>
-              </w:rPr>
-              <w:t>TC1</w:t>
-            </w:r>
-          </w:p>
-        </w:tc>
-        <w:tc>
-          <w:tcPr>
-            <w:tcW w:w="1065" w:type="pct"/>
-            <w:gridSpan w:val="2"/>
-          </w:tcPr>
-          <w:p>
-            <w:pPr>
-              <w:cnfStyle w:val="000000100000"/>
-            </w:pPr>
-            <w:r>
-              <w:t>Display user</w:t>
-            </w:r>
-            <w:r>
-              <w:t xml:space="preserve"> update form</w:t>
-            </w:r>
-          </w:p>
-        </w:tc>
-        <w:tc>
-          <w:tcPr>
-            <w:tcW w:w="1323" w:type="pct"/>
-          </w:tcPr>
-          <w:p>
-            <w:pPr>
-              <w:cnfStyle w:val="000000100000"/>
-            </w:pPr>
-            <w:r>
-              <w:t xml:space="preserve">Displays update </w:t>
-            </w:r>
-            <w:r>
-              <w:t xml:space="preserve">staff account </w:t>
-            </w:r>
-            <w:r>
-              <w:t xml:space="preserve">form </w:t>
-            </w:r>
-            <w:r>
-              <w:t xml:space="preserve">with original values </w:t>
-            </w:r>
-            <w:r>
-              <w:t>after clicking ‘update’ button.</w:t>
-            </w:r>
-          </w:p>
-        </w:tc>
-        <w:tc>
-          <w:tcPr>
-            <w:tcW w:w="1402" w:type="pct"/>
-          </w:tcPr>
-          <w:p>
-            <w:pPr>
-              <w:cnfStyle w:val="000000100000"/>
-            </w:pPr>
-          </w:p>
-        </w:tc>
-        <w:tc>
-          <w:tcPr>
-            <w:tcW w:w="732" w:type="pct"/>
-          </w:tcPr>
-          <w:p>
-            <w:pPr>
-              <w:cnfStyle w:val="000000100000"/>
-            </w:pPr>
-          </w:p>
-        </w:tc>
-      </w:tr>
-      <w:tr>
-        <w:trPr>
-          <w:trHeight w:val="458"/>
-        </w:trPr>
-        <w:tc>
-          <w:tcPr>
-            <w:cnfStyle w:val="001000000000"/>
-            <w:tcW w:w="478" w:type="pct"/>
-          </w:tcPr>
-          <w:p>
-            <w:pPr>
-              <w:rPr>
-                <w:b w:val="0"/>
-              </w:rPr>
-            </w:pPr>
-            <w:r>
-              <w:rPr>
-                <w:b w:val="0"/>
-              </w:rPr>
-              <w:t>BE-LIUTC2</w:t>
-            </w:r>
-          </w:p>
-        </w:tc>
-        <w:tc>
-          <w:tcPr>
-            <w:tcW w:w="1065" w:type="pct"/>
-            <w:gridSpan w:val="2"/>
-          </w:tcPr>
-          <w:p>
-            <w:pPr>
-              <w:cnfStyle w:val="000000000000"/>
-            </w:pPr>
-            <w:r>
-              <w:t>Check username uniqueness</w:t>
-            </w:r>
-          </w:p>
-        </w:tc>
-        <w:tc>
-          <w:tcPr>
-            <w:tcW w:w="1323" w:type="pct"/>
-          </w:tcPr>
-          <w:p>
-            <w:pPr>
-              <w:cnfStyle w:val="000000000000"/>
-            </w:pPr>
-            <w:r>
-              <w:t>Username should not be updated if it has already been taken.</w:t>
-            </w:r>
-          </w:p>
-        </w:tc>
-        <w:tc>
-          <w:tcPr>
-            <w:tcW w:w="1402" w:type="pct"/>
-          </w:tcPr>
-          <w:p>
-            <w:pPr>
-              <w:cnfStyle w:val="000000000000"/>
-            </w:pPr>
-          </w:p>
-        </w:tc>
-        <w:tc>
-          <w:tcPr>
-            <w:tcW w:w="732" w:type="pct"/>
-          </w:tcPr>
-          <w:p>
-            <w:pPr>
-              <w:cnfStyle w:val="000000000000"/>
-            </w:pPr>
-          </w:p>
-        </w:tc>
-      </w:tr>
-      <w:tr>
-        <w:trPr>
-          <w:cnfStyle w:val="000000100000"/>
-          <w:trHeight w:val="458"/>
-        </w:trPr>
-        <w:tc>
-          <w:tcPr>
-            <w:cnfStyle w:val="001000000000"/>
-            <w:tcW w:w="478" w:type="pct"/>
-          </w:tcPr>
-          <w:p>
-            <w:pPr>
-              <w:rPr>
-                <w:b w:val="0"/>
-              </w:rPr>
-            </w:pPr>
-            <w:r>
-              <w:rPr>
-                <w:b w:val="0"/>
-              </w:rPr>
-              <w:t>BE-LIUTC3</w:t>
-            </w:r>
-          </w:p>
-        </w:tc>
-        <w:tc>
-          <w:tcPr>
-            <w:tcW w:w="1065" w:type="pct"/>
-            <w:gridSpan w:val="2"/>
-          </w:tcPr>
-          <w:p>
-            <w:pPr>
-              <w:cnfStyle w:val="000000100000"/>
-            </w:pPr>
-            <w:r>
-              <w:t>Minimum of 6 characters for password strength.</w:t>
-            </w:r>
-          </w:p>
-        </w:tc>
-        <w:tc>
-          <w:tcPr>
-            <w:tcW w:w="1323" w:type="pct"/>
-          </w:tcPr>
-          <w:p>
-            <w:pPr>
-              <w:cnfStyle w:val="000000100000"/>
-            </w:pPr>
-            <w:r>
-              <w:t>Password should not be accepted if it is less than 10.</w:t>
-            </w:r>
-          </w:p>
-        </w:tc>
-        <w:tc>
-          <w:tcPr>
-            <w:tcW w:w="1402" w:type="pct"/>
-          </w:tcPr>
-          <w:p>
-            <w:pPr>
-              <w:cnfStyle w:val="000000100000"/>
-            </w:pPr>
-          </w:p>
-        </w:tc>
-        <w:tc>
-          <w:tcPr>
-            <w:tcW w:w="732" w:type="pct"/>
-          </w:tcPr>
-          <w:p>
-            <w:pPr>
-              <w:cnfStyle w:val="000000100000"/>
-            </w:pPr>
-          </w:p>
-        </w:tc>
-      </w:tr>
-      <w:tr>
-        <w:trPr>
-          <w:trHeight w:val="458"/>
-        </w:trPr>
-        <w:tc>
-          <w:tcPr>
-            <w:cnfStyle w:val="001000000000"/>
-            <w:tcW w:w="478" w:type="pct"/>
-          </w:tcPr>
-          <w:p>
-            <w:pPr>
-              <w:rPr>
-                <w:b w:val="0"/>
-              </w:rPr>
-            </w:pPr>
-            <w:r>
-              <w:rPr>
-                <w:b w:val="0"/>
-              </w:rPr>
-              <w:t>BE-LIUTC4</w:t>
-            </w:r>
-          </w:p>
-        </w:tc>
-        <w:tc>
-          <w:tcPr>
-            <w:tcW w:w="1065" w:type="pct"/>
-            <w:gridSpan w:val="2"/>
-          </w:tcPr>
-          <w:p>
-            <w:pPr>
-              <w:cnfStyle w:val="000000000000"/>
-            </w:pPr>
-            <w:r>
-              <w:t>Check input fields if it is empty.</w:t>
-            </w:r>
-          </w:p>
-        </w:tc>
-        <w:tc>
-          <w:tcPr>
-            <w:tcW w:w="1323" w:type="pct"/>
-          </w:tcPr>
-          <w:p>
-            <w:pPr>
-              <w:cnfStyle w:val="000000000000"/>
-            </w:pPr>
-            <w:r>
-              <w:t>System will not accept empty fields and will return a notification.</w:t>
-            </w:r>
-          </w:p>
-        </w:tc>
-        <w:tc>
-          <w:tcPr>
-            <w:tcW w:w="1402" w:type="pct"/>
-          </w:tcPr>
-          <w:p>
-            <w:pPr>
-              <w:cnfStyle w:val="000000000000"/>
-            </w:pPr>
-          </w:p>
-        </w:tc>
-        <w:tc>
-          <w:tcPr>
-            <w:tcW w:w="732" w:type="pct"/>
-          </w:tcPr>
-          <w:p>
-            <w:pPr>
-              <w:cnfStyle w:val="000000000000"/>
-            </w:pPr>
-          </w:p>
-        </w:tc>
-      </w:tr>
-      <w:tr>
-        <w:trPr>
-          <w:cnfStyle w:val="000000100000"/>
-          <w:trHeight w:val="458"/>
-        </w:trPr>
-        <w:tc>
-          <w:tcPr>
-            <w:cnfStyle w:val="001000000000"/>
-            <w:tcW w:w="478" w:type="pct"/>
-          </w:tcPr>
-          <w:p>
-            <w:pPr>
-              <w:rPr>
-                <w:b w:val="0"/>
-              </w:rPr>
-            </w:pPr>
-            <w:r>
-              <w:rPr>
-                <w:b w:val="0"/>
-              </w:rPr>
-              <w:t>BE-LIUTC5</w:t>
-            </w:r>
-          </w:p>
-        </w:tc>
-        <w:tc>
-          <w:tcPr>
-            <w:tcW w:w="1065" w:type="pct"/>
-            <w:gridSpan w:val="2"/>
-          </w:tcPr>
-          <w:p>
-            <w:pPr>
-              <w:cnfStyle w:val="000000100000"/>
-            </w:pPr>
-            <w:r>
-              <w:t>Check for email validity.</w:t>
-            </w:r>
-          </w:p>
-        </w:tc>
-        <w:tc>
-          <w:tcPr>
-            <w:tcW w:w="1323" w:type="pct"/>
-          </w:tcPr>
-          <w:p>
-            <w:pPr>
-              <w:cnfStyle w:val="000000100000"/>
-            </w:pPr>
-            <w:r>
-              <w:t>System will not accept email address without ‘@’ and ‘.’ Characters.</w:t>
-            </w:r>
-          </w:p>
-        </w:tc>
-        <w:tc>
-          <w:tcPr>
-            <w:tcW w:w="1402" w:type="pct"/>
-          </w:tcPr>
-          <w:p>
-            <w:pPr>
-              <w:cnfStyle w:val="000000100000"/>
-            </w:pPr>
-          </w:p>
-        </w:tc>
-        <w:tc>
-          <w:tcPr>
-            <w:tcW w:w="732" w:type="pct"/>
-          </w:tcPr>
-          <w:p>
-            <w:pPr>
-              <w:cnfStyle w:val="000000100000"/>
-            </w:pPr>
-          </w:p>
-        </w:tc>
-      </w:tr>
-      <w:tr>
-        <w:trPr>
-          <w:trHeight w:val="458"/>
-        </w:trPr>
-        <w:tc>
-          <w:tcPr>
-            <w:cnfStyle w:val="001000000000"/>
-            <w:tcW w:w="478" w:type="pct"/>
-          </w:tcPr>
-          <w:p>
-            <w:pPr>
-              <w:rPr>
-                <w:b w:val="0"/>
-              </w:rPr>
-            </w:pPr>
-            <w:r>
-              <w:rPr>
-                <w:b w:val="0"/>
-              </w:rPr>
-              <w:t>BE- LIUTC5</w:t>
-            </w:r>
-          </w:p>
-        </w:tc>
-        <w:tc>
-          <w:tcPr>
-            <w:tcW w:w="1065" w:type="pct"/>
-            <w:gridSpan w:val="2"/>
-          </w:tcPr>
-          <w:p>
-            <w:pPr>
-              <w:cnfStyle w:val="000000000000"/>
-            </w:pPr>
-            <w:r>
-              <w:t>Delete staff account</w:t>
-            </w:r>
-          </w:p>
-        </w:tc>
-        <w:tc>
-          <w:tcPr>
-            <w:tcW w:w="1323" w:type="pct"/>
-          </w:tcPr>
-          <w:p>
-            <w:pPr>
-              <w:cnfStyle w:val="000000000000"/>
-            </w:pPr>
-            <w:r>
-              <w:t>Deleted staff account will be removed from the database after clicking the ‘Delete’ button.</w:t>
-            </w:r>
-          </w:p>
-        </w:tc>
-        <w:tc>
-          <w:tcPr>
-            <w:tcW w:w="1402" w:type="pct"/>
-          </w:tcPr>
-          <w:p>
-            <w:pPr>
-              <w:cnfStyle w:val="000000000000"/>
-            </w:pPr>
-          </w:p>
-        </w:tc>
-        <w:tc>
-          <w:tcPr>
-            <w:tcW w:w="732" w:type="pct"/>
-          </w:tcPr>
-          <w:p>
-            <w:pPr>
-              <w:cnfStyle w:val="000000000000"/>
+              <w:cnfStyle w:val="000000100000"/>
             </w:pPr>
           </w:p>
         </w:tc>
@@ -1597,6 +760,7 @@
           <w:sz w:val="40"/>
           <w:szCs w:val="40"/>
         </w:rPr>
+        <w:lastRenderedPageBreak/>
         <w:t>Journeys &amp; More Global Tours and Consultancy Co.</w:t>
       </w:r>
     </w:p>
@@ -1638,28 +802,14 @@
           <w:sz w:val="36"/>
           <w:szCs w:val="36"/>
         </w:rPr>
-        <w:t>Manages tour deals, hotels</w:t>
+        <w:t xml:space="preserve">Manages </w:t>
       </w:r>
       <w:r>
         <w:rPr>
           <w:sz w:val="36"/>
           <w:szCs w:val="36"/>
         </w:rPr>
-        <w:t>,</w:t>
-      </w:r>
-      <w:r>
-        <w:rPr>
-          <w:sz w:val="36"/>
-          <w:szCs w:val="36"/>
-        </w:rPr>
-        <w:t xml:space="preserve"> airlines</w:t>
-      </w:r>
-      <w:r>
-        <w:rPr>
-          <w:sz w:val="36"/>
-          <w:szCs w:val="36"/>
-        </w:rPr>
-        <w:t xml:space="preserve"> and contact number</w:t>
+        <w:t>Maintenance Modules</w:t>
       </w:r>
     </w:p>
     <w:p>
@@ -1676,7 +826,6 @@
           <w:sz w:val="28"/>
           <w:szCs w:val="28"/>
         </w:rPr>
-        <w:lastRenderedPageBreak/>
         <w:t xml:space="preserve">Introduction: </w:t>
       </w:r>
     </w:p>
@@ -1710,7 +859,34 @@
           <w:sz w:val="24"/>
           <w:szCs w:val="24"/>
         </w:rPr>
-        <w:t xml:space="preserve">age tour deals, hotels, airlines and contact number </w:t>
+        <w:t xml:space="preserve">age </w:t>
+      </w:r>
+      <w:r>
+        <w:rPr>
+          <w:b/>
+          <w:i/>
+          <w:sz w:val="24"/>
+          <w:szCs w:val="24"/>
+        </w:rPr>
+        <w:t xml:space="preserve">food deals, hotels, </w:t>
+      </w:r>
+      <w:r>
+        <w:rPr>
+          <w:b/>
+          <w:i/>
+          <w:sz w:val="24"/>
+          <w:szCs w:val="24"/>
+        </w:rPr>
+        <w:t>airlines</w:t>
+      </w:r>
+      <w:r>
+        <w:rPr>
+          <w:b/>
+          <w:i/>
+          <w:sz w:val="24"/>
+          <w:szCs w:val="24"/>
+        </w:rPr>
+        <w:t xml:space="preserve">, freebies, time, tour type, transport service </w:t>
       </w:r>
       <w:r>
         <w:rPr>
@@ -1909,7 +1085,21 @@
                 <w:sz w:val="24"/>
                 <w:szCs w:val="24"/>
               </w:rPr>
-              <w:t>Use Case: Manage tour deals, hotels and airlines(Backend)</w:t>
+              <w:t xml:space="preserve">Use Case: Manage </w:t>
+            </w:r>
+            <w:r>
+              <w:rPr>
+                <w:sz w:val="24"/>
+                <w:szCs w:val="24"/>
+              </w:rPr>
+              <w:t>Maintenance Modules</w:t>
+            </w:r>
+            <w:r>
+              <w:rPr>
+                <w:sz w:val="24"/>
+                <w:szCs w:val="24"/>
+              </w:rPr>
+              <w:t>(Backend)</w:t>
             </w:r>
           </w:p>
           <w:p>
@@ -2018,7 +1208,15 @@
                 <w:sz w:val="24"/>
                 <w:szCs w:val="24"/>
               </w:rPr>
-              <w:t>Only the super admin and travel agent can manage the deals, hotels and airlines.</w:t>
+              <w:t>Only the super admin can edit</w:t>
+            </w:r>
+            <w:r>
+              <w:rPr>
+                <w:b w:val="0"/>
+                <w:sz w:val="24"/>
+                <w:szCs w:val="24"/>
+              </w:rPr>
+              <w:t>.</w:t>
             </w:r>
           </w:p>
         </w:tc>
@@ -2179,7 +1377,10 @@
               </w:rPr>
             </w:pPr>
             <w:r>
-              <w:t>2.1 Manage Tour Deals</w:t>
+              <w:t>2.1 Manage Food</w:t>
+            </w:r>
+            <w:r>
+              <w:t xml:space="preserve"> Deals</w:t>
             </w:r>
           </w:p>
         </w:tc>
@@ -2203,7 +1404,7 @@
               <w:rPr>
                 <w:b w:val="0"/>
               </w:rPr>
-              <w:t>BE-TD</w:t>
+              <w:t>BE-FD</w:t>
             </w:r>
             <w:r>
               <w:rPr>
@@ -2235,7 +1436,10 @@
               <w:cnfStyle w:val="000000100000"/>
             </w:pPr>
             <w:r>
-              <w:t>Displays create new tour deals form.</w:t>
+              <w:t>Displays create new food deal</w:t>
+            </w:r>
+            <w:r>
+              <w:t xml:space="preserve"> form.</w:t>
             </w:r>
           </w:p>
         </w:tc>
@@ -2248,7 +1452,10 @@
               <w:cnfStyle w:val="000000100000"/>
             </w:pPr>
             <w:r>
-              <w:t>Displays tour deals form which includes:</w:t>
+              <w:t>Displays food deal</w:t>
+            </w:r>
+            <w:r>
+              <w:t xml:space="preserve"> form which includes:</w:t>
             </w:r>
           </w:p>
           <w:p>
@@ -2261,6 +1468,9 @@
               <w:cnfStyle w:val="000000100000"/>
             </w:pPr>
             <w:r>
+              <w:t xml:space="preserve">Food </w:t>
+            </w:r>
+            <w:r>
               <w:t>Deal Name</w:t>
             </w:r>
           </w:p>
@@ -2274,6 +1484,9 @@
               <w:cnfStyle w:val="000000100000"/>
             </w:pPr>
             <w:r>
+              <w:t xml:space="preserve">Food </w:t>
+            </w:r>
+            <w:r>
               <w:t>Deal Description</w:t>
             </w:r>
           </w:p>
@@ -2315,7 +1528,7 @@
               <w:rPr>
                 <w:b w:val="0"/>
               </w:rPr>
-              <w:t>BE-TD</w:t>
+              <w:t>BE-FD</w:t>
             </w:r>
             <w:r>
               <w:rPr>
@@ -2413,7 +1626,13 @@
               <w:rPr>
                 <w:b w:val="0"/>
               </w:rPr>
-              <w:t>TD</w:t>
+              <w:t>F</w:t>
+            </w:r>
+            <w:r>
+              <w:rPr>
+                <w:b w:val="0"/>
+              </w:rPr>
+              <w:t>D</w:t>
             </w:r>
             <w:r>
               <w:rPr>
@@ -2503,7 +1722,13 @@
               <w:rPr>
                 <w:b w:val="0"/>
               </w:rPr>
-              <w:t>TD</w:t>
+              <w:t>F</w:t>
+            </w:r>
+            <w:r>
+              <w:rPr>
+                <w:b w:val="0"/>
+              </w:rPr>
+              <w:t>D</w:t>
             </w:r>
             <w:r>
               <w:rPr>
@@ -2530,7 +1755,10 @@
               <w:cnfStyle w:val="000000000000"/>
             </w:pPr>
             <w:r>
-              <w:t xml:space="preserve">Display manage tour deals page </w:t>
+              <w:t>Display manage food</w:t>
+            </w:r>
+            <w:r>
+              <w:t xml:space="preserve"> deals page </w:t>
             </w:r>
           </w:p>
         </w:tc>
@@ -2543,7 +1771,10 @@
               <w:cnfStyle w:val="000000000000"/>
             </w:pPr>
             <w:r>
-              <w:t>Displays grid table of tour deals and create new tour deal</w:t>
+              <w:t>Displays grid table of food deals and create new food</w:t>
+            </w:r>
+            <w:r>
+              <w:t xml:space="preserve"> deal</w:t>
             </w:r>
             <w:r>
               <w:t xml:space="preserve"> button</w:t>
@@ -2594,13 +1825,20 @@
               <w:rPr>
                 <w:b w:val="0"/>
               </w:rPr>
+              <w:lastRenderedPageBreak/>
               <w:t>BE-</w:t>
             </w:r>
             <w:r>
               <w:rPr>
                 <w:b w:val="0"/>
               </w:rPr>
-              <w:t>TD</w:t>
+              <w:t>F</w:t>
+            </w:r>
+            <w:r>
+              <w:rPr>
+                <w:b w:val="0"/>
+              </w:rPr>
+              <w:t>D</w:t>
             </w:r>
             <w:r>
               <w:rPr>
@@ -2627,7 +1865,10 @@
               <w:cnfStyle w:val="000000100000"/>
             </w:pPr>
             <w:r>
-              <w:t>Display each tour deal information</w:t>
+              <w:t>Display each food</w:t>
+            </w:r>
+            <w:r>
+              <w:t xml:space="preserve"> deal information</w:t>
             </w:r>
           </w:p>
         </w:tc>
@@ -2640,7 +1881,10 @@
               <w:cnfStyle w:val="000000100000"/>
             </w:pPr>
             <w:r>
-              <w:t>Display tour deal information after clicking the view button in the left side of the grid table of the chosen data.</w:t>
+              <w:t>Display food</w:t>
+            </w:r>
+            <w:r>
+              <w:t xml:space="preserve"> deal information after clicking the view button in the left side of the grid table of the chosen data.</w:t>
             </w:r>
           </w:p>
         </w:tc>
@@ -2690,7 +1934,13 @@
               <w:rPr>
                 <w:b w:val="0"/>
               </w:rPr>
-              <w:t>TD</w:t>
+              <w:t>F</w:t>
+            </w:r>
+            <w:r>
+              <w:rPr>
+                <w:b w:val="0"/>
+              </w:rPr>
+              <w:t>D</w:t>
             </w:r>
             <w:r>
               <w:rPr>
@@ -2710,7 +1960,10 @@
               <w:cnfStyle w:val="000000000000"/>
             </w:pPr>
             <w:r>
-              <w:t>Display tour deals update form</w:t>
+              <w:t>Display food deal</w:t>
+            </w:r>
+            <w:r>
+              <w:t xml:space="preserve"> update form</w:t>
             </w:r>
           </w:p>
         </w:tc>
@@ -2774,7 +2027,13 @@
               <w:rPr>
                 <w:b w:val="0"/>
               </w:rPr>
-              <w:t>BE-TDUTC</w:t>
+              <w:t>BE-F</w:t>
+            </w:r>
+            <w:r>
+              <w:rPr>
+                <w:b w:val="0"/>
+              </w:rPr>
+              <w:t>DUTC</w:t>
             </w:r>
             <w:r>
               <w:rPr>
@@ -2860,8 +2119,13 @@
               <w:rPr>
                 <w:b w:val="0"/>
               </w:rPr>
-              <w:lastRenderedPageBreak/>
-              <w:t>BE-TDUTC</w:t>
+              <w:t>BE-F</w:t>
+            </w:r>
+            <w:r>
+              <w:rPr>
+                <w:b w:val="0"/>
+              </w:rPr>
+              <w:t>DUTC</w:t>
             </w:r>
             <w:r>
               <w:rPr>
@@ -2946,7 +2210,13 @@
               <w:rPr>
                 <w:b w:val="0"/>
               </w:rPr>
-              <w:t>BE-TDUTC</w:t>
+              <w:t>BE-F</w:t>
+            </w:r>
+            <w:r>
+              <w:rPr>
+                <w:b w:val="0"/>
+              </w:rPr>
+              <w:t>DUTC</w:t>
             </w:r>
             <w:r>
               <w:rPr>
@@ -2966,7 +2236,10 @@
               <w:cnfStyle w:val="000000100000"/>
             </w:pPr>
             <w:r>
-              <w:t>Delete tour deal</w:t>
+              <w:t>Delete food</w:t>
+            </w:r>
+            <w:r>
+              <w:t xml:space="preserve"> deal</w:t>
             </w:r>
           </w:p>
         </w:tc>
@@ -2979,7 +2252,10 @@
               <w:cnfStyle w:val="000000100000"/>
             </w:pPr>
             <w:r>
-              <w:t>Deleted tour deal will be removed from the database after clicking the ‘Delete’ button.</w:t>
+              <w:t>Deleted food</w:t>
+            </w:r>
+            <w:r>
+              <w:t xml:space="preserve"> deal will be removed from the database after clicking the ‘Delete’ button.</w:t>
             </w:r>
           </w:p>
         </w:tc>
@@ -3864,6 +3140,7 @@
               <w:rPr>
                 <w:b w:val="0"/>
               </w:rPr>
+              <w:lastRenderedPageBreak/>
               <w:t>BE-</w:t>
             </w:r>
             <w:r>
@@ -4072,7 +3349,6 @@
               <w:rPr>
                 <w:b w:val="0"/>
               </w:rPr>
-              <w:lastRenderedPageBreak/>
               <w:t>BE-ALCTC2</w:t>
             </w:r>
           </w:p>
@@ -4686,7 +3962,10 @@
           </w:tcPr>
           <w:p>
             <w:r>
-              <w:t>2.4 Manage Contact Numbers</w:t>
+              <w:t>2.4 Manage</w:t>
+            </w:r>
+            <w:r>
+              <w:t xml:space="preserve"> Freebies</w:t>
             </w:r>
           </w:p>
         </w:tc>
@@ -4711,7 +3990,7 @@
               <w:rPr>
                 <w:b w:val="0"/>
               </w:rPr>
-              <w:t>BE-CNCTC</w:t>
+              <w:t>BE-FRCTC</w:t>
             </w:r>
             <w:r>
               <w:rPr>
@@ -4731,7 +4010,7 @@
               <w:cnfStyle w:val="000000100000"/>
             </w:pPr>
             <w:r>
-              <w:t>Displays create new contact number record form.</w:t>
+              <w:t>Displays create freebies record</w:t>
             </w:r>
           </w:p>
         </w:tc>
@@ -4757,7 +4036,7 @@
               <w:cnfStyle w:val="000000100000"/>
             </w:pPr>
             <w:r>
-              <w:t>Country</w:t>
+              <w:t>Freebies Name</w:t>
             </w:r>
           </w:p>
           <w:p>
@@ -4770,7 +4049,801 @@
               <w:cnfStyle w:val="000000100000"/>
             </w:pPr>
             <w:r>
-              <w:t>Prefix</w:t>
+              <w:t xml:space="preserve">Freebies Description </w:t>
+            </w:r>
+          </w:p>
+          <w:p>
+            <w:pPr>
+              <w:pStyle w:val="ListParagraph"/>
+              <w:cnfStyle w:val="000000100000"/>
+            </w:pPr>
+          </w:p>
+          <w:p>
+            <w:pPr>
+              <w:pStyle w:val="ListParagraph"/>
+              <w:cnfStyle w:val="000000100000"/>
+            </w:pPr>
+          </w:p>
+        </w:tc>
+        <w:tc>
+          <w:tcPr>
+            <w:tcW w:w="1401" w:type="pct"/>
+          </w:tcPr>
+          <w:p>
+            <w:pPr>
+              <w:cnfStyle w:val="000000100000"/>
+            </w:pPr>
+          </w:p>
+        </w:tc>
+        <w:tc>
+          <w:tcPr>
+            <w:tcW w:w="734" w:type="pct"/>
+          </w:tcPr>
+          <w:p>
+            <w:pPr>
+              <w:cnfStyle w:val="000000100000"/>
+            </w:pPr>
+          </w:p>
+        </w:tc>
+      </w:tr>
+      <w:tr>
+        <w:trPr>
+          <w:trHeight w:val="458"/>
+        </w:trPr>
+        <w:tc>
+          <w:tcPr>
+            <w:cnfStyle w:val="001000000000"/>
+            <w:tcW w:w="478" w:type="pct"/>
+          </w:tcPr>
+          <w:p>
+            <w:pPr>
+              <w:rPr>
+                <w:b w:val="0"/>
+              </w:rPr>
+            </w:pPr>
+            <w:r>
+              <w:rPr>
+                <w:b w:val="0"/>
+              </w:rPr>
+              <w:lastRenderedPageBreak/>
+              <w:t>BE-FRCTC2</w:t>
+            </w:r>
+          </w:p>
+          <w:p>
+            <w:pPr>
+              <w:rPr>
+                <w:b w:val="0"/>
+              </w:rPr>
+            </w:pPr>
+          </w:p>
+        </w:tc>
+        <w:tc>
+          <w:tcPr>
+            <w:tcW w:w="1068" w:type="pct"/>
+            <w:gridSpan w:val="2"/>
+          </w:tcPr>
+          <w:p>
+            <w:pPr>
+              <w:cnfStyle w:val="000000000000"/>
+            </w:pPr>
+            <w:r>
+              <w:t>Check uniqueness of freebie record.</w:t>
+            </w:r>
+          </w:p>
+        </w:tc>
+        <w:tc>
+          <w:tcPr>
+            <w:tcW w:w="1319" w:type="pct"/>
+          </w:tcPr>
+          <w:p>
+            <w:pPr>
+              <w:pStyle w:val="ListParagraph"/>
+              <w:ind w:left="1"/>
+              <w:cnfStyle w:val="000000000000"/>
+            </w:pPr>
+            <w:r>
+              <w:t>Displays notification if the record is already taken.</w:t>
+            </w:r>
+          </w:p>
+        </w:tc>
+        <w:tc>
+          <w:tcPr>
+            <w:tcW w:w="1401" w:type="pct"/>
+          </w:tcPr>
+          <w:p>
+            <w:pPr>
+              <w:cnfStyle w:val="000000000000"/>
+            </w:pPr>
+          </w:p>
+        </w:tc>
+        <w:tc>
+          <w:tcPr>
+            <w:tcW w:w="734" w:type="pct"/>
+          </w:tcPr>
+          <w:p>
+            <w:pPr>
+              <w:cnfStyle w:val="000000000000"/>
+            </w:pPr>
+          </w:p>
+        </w:tc>
+      </w:tr>
+      <w:tr>
+        <w:trPr>
+          <w:cnfStyle w:val="000000100000"/>
+          <w:trHeight w:val="458"/>
+        </w:trPr>
+        <w:tc>
+          <w:tcPr>
+            <w:cnfStyle w:val="001000000000"/>
+            <w:tcW w:w="478" w:type="pct"/>
+          </w:tcPr>
+          <w:p>
+            <w:pPr>
+              <w:rPr>
+                <w:b w:val="0"/>
+              </w:rPr>
+            </w:pPr>
+            <w:r>
+              <w:rPr>
+                <w:b w:val="0"/>
+              </w:rPr>
+              <w:t>BE-CNCTC3</w:t>
+            </w:r>
+          </w:p>
+          <w:p>
+            <w:pPr>
+              <w:rPr>
+                <w:b w:val="0"/>
+              </w:rPr>
+            </w:pPr>
+          </w:p>
+        </w:tc>
+        <w:tc>
+          <w:tcPr>
+            <w:tcW w:w="1068" w:type="pct"/>
+            <w:gridSpan w:val="2"/>
+          </w:tcPr>
+          <w:p>
+            <w:pPr>
+              <w:cnfStyle w:val="000000100000"/>
+            </w:pPr>
+            <w:r>
+              <w:t>Check for empty fields</w:t>
+            </w:r>
+          </w:p>
+        </w:tc>
+        <w:tc>
+          <w:tcPr>
+            <w:tcW w:w="1319" w:type="pct"/>
+          </w:tcPr>
+          <w:p>
+            <w:pPr>
+              <w:cnfStyle w:val="000000100000"/>
+            </w:pPr>
+            <w:r>
+              <w:t>System will not accept empty fields and will return a notification.</w:t>
+            </w:r>
+          </w:p>
+        </w:tc>
+        <w:tc>
+          <w:tcPr>
+            <w:tcW w:w="1401" w:type="pct"/>
+          </w:tcPr>
+          <w:p>
+            <w:pPr>
+              <w:cnfStyle w:val="000000100000"/>
+            </w:pPr>
+          </w:p>
+        </w:tc>
+        <w:tc>
+          <w:tcPr>
+            <w:tcW w:w="734" w:type="pct"/>
+          </w:tcPr>
+          <w:p>
+            <w:pPr>
+              <w:cnfStyle w:val="000000100000"/>
+            </w:pPr>
+          </w:p>
+        </w:tc>
+      </w:tr>
+      <w:tr>
+        <w:trPr>
+          <w:trHeight w:val="458"/>
+        </w:trPr>
+        <w:tc>
+          <w:tcPr>
+            <w:cnfStyle w:val="001000000000"/>
+            <w:tcW w:w="478" w:type="pct"/>
+          </w:tcPr>
+          <w:p>
+            <w:pPr>
+              <w:rPr>
+                <w:b w:val="0"/>
+              </w:rPr>
+            </w:pPr>
+            <w:r>
+              <w:rPr>
+                <w:b w:val="0"/>
+              </w:rPr>
+              <w:t>BE-CNVTC4</w:t>
+            </w:r>
+          </w:p>
+          <w:p>
+            <w:pPr>
+              <w:rPr>
+                <w:b w:val="0"/>
+              </w:rPr>
+            </w:pPr>
+          </w:p>
+        </w:tc>
+        <w:tc>
+          <w:tcPr>
+            <w:tcW w:w="1068" w:type="pct"/>
+            <w:gridSpan w:val="2"/>
+          </w:tcPr>
+          <w:p>
+            <w:pPr>
+              <w:cnfStyle w:val="000000000000"/>
+            </w:pPr>
+            <w:r>
+              <w:t>Display manage f</w:t>
+            </w:r>
+            <w:r>
+              <w:t>r</w:t>
+            </w:r>
+            <w:r>
+              <w:t>eebie</w:t>
+            </w:r>
+            <w:r>
+              <w:t xml:space="preserve"> page </w:t>
+            </w:r>
+          </w:p>
+        </w:tc>
+        <w:tc>
+          <w:tcPr>
+            <w:tcW w:w="1319" w:type="pct"/>
+          </w:tcPr>
+          <w:p>
+            <w:pPr>
+              <w:cnfStyle w:val="000000000000"/>
+            </w:pPr>
+            <w:r>
+              <w:t xml:space="preserve">Displays grid table of </w:t>
+            </w:r>
+            <w:r>
+              <w:t xml:space="preserve">freebie </w:t>
+            </w:r>
+            <w:r>
+              <w:t xml:space="preserve">records and create new </w:t>
+            </w:r>
+            <w:r>
+              <w:t>contact number</w:t>
+            </w:r>
+            <w:r>
+              <w:t xml:space="preserve"> button.</w:t>
+            </w:r>
+          </w:p>
+        </w:tc>
+        <w:tc>
+          <w:tcPr>
+            <w:tcW w:w="1401" w:type="pct"/>
+          </w:tcPr>
+          <w:p>
+            <w:pPr>
+              <w:cnfStyle w:val="000000000000"/>
+            </w:pPr>
+          </w:p>
+        </w:tc>
+        <w:tc>
+          <w:tcPr>
+            <w:tcW w:w="734" w:type="pct"/>
+          </w:tcPr>
+          <w:p>
+            <w:pPr>
+              <w:cnfStyle w:val="000000000000"/>
+            </w:pPr>
+          </w:p>
+        </w:tc>
+      </w:tr>
+      <w:tr>
+        <w:trPr>
+          <w:cnfStyle w:val="000000100000"/>
+          <w:trHeight w:val="458"/>
+        </w:trPr>
+        <w:tc>
+          <w:tcPr>
+            <w:cnfStyle w:val="001000000000"/>
+            <w:tcW w:w="478" w:type="pct"/>
+          </w:tcPr>
+          <w:p>
+            <w:pPr>
+              <w:rPr>
+                <w:b w:val="0"/>
+              </w:rPr>
+            </w:pPr>
+            <w:r>
+              <w:rPr>
+                <w:b w:val="0"/>
+              </w:rPr>
+              <w:t>BE-CNVTC5</w:t>
+            </w:r>
+          </w:p>
+          <w:p>
+            <w:pPr>
+              <w:rPr>
+                <w:b w:val="0"/>
+              </w:rPr>
+            </w:pPr>
+          </w:p>
+        </w:tc>
+        <w:tc>
+          <w:tcPr>
+            <w:tcW w:w="1068" w:type="pct"/>
+            <w:gridSpan w:val="2"/>
+          </w:tcPr>
+          <w:p>
+            <w:pPr>
+              <w:cnfStyle w:val="000000100000"/>
+            </w:pPr>
+            <w:r>
+              <w:t xml:space="preserve">Display each </w:t>
+            </w:r>
+            <w:r>
+              <w:t xml:space="preserve">freebie </w:t>
+            </w:r>
+            <w:r>
+              <w:t>information</w:t>
+            </w:r>
+          </w:p>
+        </w:tc>
+        <w:tc>
+          <w:tcPr>
+            <w:tcW w:w="1319" w:type="pct"/>
+          </w:tcPr>
+          <w:p>
+            <w:pPr>
+              <w:cnfStyle w:val="000000100000"/>
+            </w:pPr>
+            <w:r>
+              <w:t xml:space="preserve">Display </w:t>
+            </w:r>
+            <w:r>
+              <w:t xml:space="preserve">freebie </w:t>
+            </w:r>
+            <w:r>
+              <w:t>information after clicking the view button in the left side of the grid table of the chosen data.</w:t>
+            </w:r>
+          </w:p>
+        </w:tc>
+        <w:tc>
+          <w:tcPr>
+            <w:tcW w:w="1401" w:type="pct"/>
+          </w:tcPr>
+          <w:p>
+            <w:pPr>
+              <w:cnfStyle w:val="000000100000"/>
+            </w:pPr>
+          </w:p>
+        </w:tc>
+        <w:tc>
+          <w:tcPr>
+            <w:tcW w:w="734" w:type="pct"/>
+          </w:tcPr>
+          <w:p>
+            <w:pPr>
+              <w:cnfStyle w:val="000000100000"/>
+            </w:pPr>
+          </w:p>
+        </w:tc>
+      </w:tr>
+      <w:tr>
+        <w:trPr>
+          <w:trHeight w:val="458"/>
+        </w:trPr>
+        <w:tc>
+          <w:tcPr>
+            <w:cnfStyle w:val="001000000000"/>
+            <w:tcW w:w="478" w:type="pct"/>
+          </w:tcPr>
+          <w:p>
+            <w:pPr>
+              <w:rPr>
+                <w:b w:val="0"/>
+              </w:rPr>
+            </w:pPr>
+            <w:r>
+              <w:rPr>
+                <w:b w:val="0"/>
+              </w:rPr>
+              <w:t>BE-CNUTC1</w:t>
+            </w:r>
+          </w:p>
+        </w:tc>
+        <w:tc>
+          <w:tcPr>
+            <w:tcW w:w="1068" w:type="pct"/>
+            <w:gridSpan w:val="2"/>
+          </w:tcPr>
+          <w:p>
+            <w:pPr>
+              <w:cnfStyle w:val="000000000000"/>
+            </w:pPr>
+            <w:r>
+              <w:t xml:space="preserve">Display </w:t>
+            </w:r>
+            <w:r>
+              <w:t>freebie</w:t>
+            </w:r>
+            <w:r>
+              <w:t xml:space="preserve"> record update form</w:t>
+            </w:r>
+          </w:p>
+        </w:tc>
+        <w:tc>
+          <w:tcPr>
+            <w:tcW w:w="1319" w:type="pct"/>
+          </w:tcPr>
+          <w:p>
+            <w:pPr>
+              <w:cnfStyle w:val="000000000000"/>
+            </w:pPr>
+            <w:r>
+              <w:t>Displays update form with original values after clicking ‘update’ button.</w:t>
+            </w:r>
+          </w:p>
+        </w:tc>
+        <w:tc>
+          <w:tcPr>
+            <w:tcW w:w="1401" w:type="pct"/>
+          </w:tcPr>
+          <w:p>
+            <w:pPr>
+              <w:cnfStyle w:val="000000000000"/>
+            </w:pPr>
+          </w:p>
+        </w:tc>
+        <w:tc>
+          <w:tcPr>
+            <w:tcW w:w="734" w:type="pct"/>
+          </w:tcPr>
+          <w:p>
+            <w:pPr>
+              <w:cnfStyle w:val="000000000000"/>
+            </w:pPr>
+          </w:p>
+        </w:tc>
+      </w:tr>
+      <w:tr>
+        <w:trPr>
+          <w:cnfStyle w:val="000000100000"/>
+          <w:trHeight w:val="458"/>
+        </w:trPr>
+        <w:tc>
+          <w:tcPr>
+            <w:cnfStyle w:val="001000000000"/>
+            <w:tcW w:w="478" w:type="pct"/>
+          </w:tcPr>
+          <w:p>
+            <w:pPr>
+              <w:rPr>
+                <w:b w:val="0"/>
+              </w:rPr>
+            </w:pPr>
+            <w:r>
+              <w:rPr>
+                <w:b w:val="0"/>
+              </w:rPr>
+              <w:t>BE-CNUTC2</w:t>
+            </w:r>
+          </w:p>
+          <w:p>
+            <w:pPr>
+              <w:rPr>
+                <w:b w:val="0"/>
+              </w:rPr>
+            </w:pPr>
+          </w:p>
+        </w:tc>
+        <w:tc>
+          <w:tcPr>
+            <w:tcW w:w="1068" w:type="pct"/>
+            <w:gridSpan w:val="2"/>
+          </w:tcPr>
+          <w:p>
+            <w:pPr>
+              <w:cnfStyle w:val="000000100000"/>
+            </w:pPr>
+            <w:r>
+              <w:t>Check uniqueness of freebie record.</w:t>
+            </w:r>
+          </w:p>
+        </w:tc>
+        <w:tc>
+          <w:tcPr>
+            <w:tcW w:w="1319" w:type="pct"/>
+          </w:tcPr>
+          <w:p>
+            <w:pPr>
+              <w:pStyle w:val="ListParagraph"/>
+              <w:ind w:left="1"/>
+              <w:cnfStyle w:val="000000100000"/>
+            </w:pPr>
+            <w:r>
+              <w:t>Displays notification if the</w:t>
+            </w:r>
+            <w:r>
+              <w:t xml:space="preserve"> freebie</w:t>
+            </w:r>
+            <w:r>
+              <w:t xml:space="preserve"> </w:t>
+            </w:r>
+            <w:r>
+              <w:t xml:space="preserve">record </w:t>
+            </w:r>
+            <w:r>
+              <w:t>is already taken.</w:t>
+            </w:r>
+          </w:p>
+        </w:tc>
+        <w:tc>
+          <w:tcPr>
+            <w:tcW w:w="1401" w:type="pct"/>
+          </w:tcPr>
+          <w:p>
+            <w:pPr>
+              <w:cnfStyle w:val="000000100000"/>
+            </w:pPr>
+          </w:p>
+        </w:tc>
+        <w:tc>
+          <w:tcPr>
+            <w:tcW w:w="734" w:type="pct"/>
+          </w:tcPr>
+          <w:p>
+            <w:pPr>
+              <w:cnfStyle w:val="000000100000"/>
+            </w:pPr>
+          </w:p>
+        </w:tc>
+      </w:tr>
+      <w:tr>
+        <w:trPr>
+          <w:trHeight w:val="458"/>
+        </w:trPr>
+        <w:tc>
+          <w:tcPr>
+            <w:cnfStyle w:val="001000000000"/>
+            <w:tcW w:w="478" w:type="pct"/>
+          </w:tcPr>
+          <w:p>
+            <w:pPr>
+              <w:rPr>
+                <w:b w:val="0"/>
+              </w:rPr>
+            </w:pPr>
+            <w:r>
+              <w:rPr>
+                <w:b w:val="0"/>
+              </w:rPr>
+              <w:t>BE-CNUTC3</w:t>
+            </w:r>
+          </w:p>
+          <w:p>
+            <w:pPr>
+              <w:rPr>
+                <w:b w:val="0"/>
+              </w:rPr>
+            </w:pPr>
+          </w:p>
+        </w:tc>
+        <w:tc>
+          <w:tcPr>
+            <w:tcW w:w="1068" w:type="pct"/>
+            <w:gridSpan w:val="2"/>
+          </w:tcPr>
+          <w:p>
+            <w:pPr>
+              <w:cnfStyle w:val="000000000000"/>
+            </w:pPr>
+            <w:r>
+              <w:t>Check for empty fields</w:t>
+            </w:r>
+          </w:p>
+        </w:tc>
+        <w:tc>
+          <w:tcPr>
+            <w:tcW w:w="1319" w:type="pct"/>
+          </w:tcPr>
+          <w:p>
+            <w:pPr>
+              <w:cnfStyle w:val="000000000000"/>
+            </w:pPr>
+            <w:r>
+              <w:t>System will not accept empty fields and will return a notification.</w:t>
+            </w:r>
+          </w:p>
+        </w:tc>
+        <w:tc>
+          <w:tcPr>
+            <w:tcW w:w="1401" w:type="pct"/>
+          </w:tcPr>
+          <w:p>
+            <w:pPr>
+              <w:cnfStyle w:val="000000000000"/>
+            </w:pPr>
+          </w:p>
+        </w:tc>
+        <w:tc>
+          <w:tcPr>
+            <w:tcW w:w="734" w:type="pct"/>
+          </w:tcPr>
+          <w:p>
+            <w:pPr>
+              <w:cnfStyle w:val="000000000000"/>
+            </w:pPr>
+          </w:p>
+        </w:tc>
+      </w:tr>
+      <w:tr>
+        <w:trPr>
+          <w:cnfStyle w:val="000000100000"/>
+          <w:trHeight w:val="458"/>
+        </w:trPr>
+        <w:tc>
+          <w:tcPr>
+            <w:cnfStyle w:val="001000000000"/>
+            <w:tcW w:w="478" w:type="pct"/>
+          </w:tcPr>
+          <w:p>
+            <w:pPr>
+              <w:rPr>
+                <w:b w:val="0"/>
+              </w:rPr>
+            </w:pPr>
+            <w:r>
+              <w:rPr>
+                <w:b w:val="0"/>
+              </w:rPr>
+              <w:t>BE-CNUTC4</w:t>
+            </w:r>
+          </w:p>
+        </w:tc>
+        <w:tc>
+          <w:tcPr>
+            <w:tcW w:w="1068" w:type="pct"/>
+            <w:gridSpan w:val="2"/>
+          </w:tcPr>
+          <w:p>
+            <w:pPr>
+              <w:cnfStyle w:val="000000100000"/>
+            </w:pPr>
+            <w:r>
+              <w:t xml:space="preserve">Delete </w:t>
+            </w:r>
+            <w:r>
+              <w:t>freebie</w:t>
+            </w:r>
+            <w:r>
+              <w:t xml:space="preserve"> record</w:t>
+            </w:r>
+          </w:p>
+        </w:tc>
+        <w:tc>
+          <w:tcPr>
+            <w:tcW w:w="1319" w:type="pct"/>
+          </w:tcPr>
+          <w:p>
+            <w:pPr>
+              <w:cnfStyle w:val="000000100000"/>
+            </w:pPr>
+            <w:r>
+              <w:t xml:space="preserve">Deleted </w:t>
+            </w:r>
+            <w:r>
+              <w:t xml:space="preserve">freebie </w:t>
+            </w:r>
+            <w:r>
+              <w:t>record will be removed from the database after clicking the ‘Delete’ button.</w:t>
+            </w:r>
+          </w:p>
+        </w:tc>
+        <w:tc>
+          <w:tcPr>
+            <w:tcW w:w="1401" w:type="pct"/>
+          </w:tcPr>
+          <w:p>
+            <w:pPr>
+              <w:cnfStyle w:val="000000100000"/>
+            </w:pPr>
+          </w:p>
+        </w:tc>
+        <w:tc>
+          <w:tcPr>
+            <w:tcW w:w="734" w:type="pct"/>
+          </w:tcPr>
+          <w:p>
+            <w:pPr>
+              <w:cnfStyle w:val="000000100000"/>
+            </w:pPr>
+          </w:p>
+        </w:tc>
+      </w:tr>
+      <w:tr>
+        <w:trPr>
+          <w:trHeight w:val="458"/>
+        </w:trPr>
+        <w:tc>
+          <w:tcPr>
+            <w:cnfStyle w:val="001000000000"/>
+            <w:tcW w:w="5000" w:type="pct"/>
+            <w:gridSpan w:val="6"/>
+            <w:shd w:val="clear" w:color="auto" w:fill="A6A6A6" w:themeFill="background1" w:themeFillShade="A6"/>
+            <w:vAlign w:val="center"/>
+          </w:tcPr>
+          <w:p>
+            <w:r>
+              <w:t xml:space="preserve">2.5 Manage </w:t>
+            </w:r>
+            <w:r>
+              <w:t>Time</w:t>
+            </w:r>
+          </w:p>
+        </w:tc>
+      </w:tr>
+      <w:tr>
+        <w:trPr>
+          <w:cnfStyle w:val="000000100000"/>
+          <w:trHeight w:val="458"/>
+        </w:trPr>
+        <w:tc>
+          <w:tcPr>
+            <w:cnfStyle w:val="001000000000"/>
+            <w:tcW w:w="478" w:type="pct"/>
+          </w:tcPr>
+          <w:p>
+            <w:pPr>
+              <w:rPr>
+                <w:b w:val="0"/>
+              </w:rPr>
+            </w:pPr>
+            <w:r>
+              <w:rPr>
+                <w:b w:val="0"/>
+              </w:rPr>
+              <w:t>BE-FRCTC</w:t>
+            </w:r>
+            <w:r>
+              <w:rPr>
+                <w:b w:val="0"/>
+              </w:rPr>
+              <w:t>1</w:t>
+            </w:r>
+          </w:p>
+        </w:tc>
+        <w:tc>
+          <w:tcPr>
+            <w:tcW w:w="1068" w:type="pct"/>
+            <w:gridSpan w:val="2"/>
+          </w:tcPr>
+          <w:p>
+            <w:pPr>
+              <w:cnfStyle w:val="000000100000"/>
+            </w:pPr>
+            <w:r>
+              <w:t>Displays create freebies record</w:t>
+            </w:r>
+          </w:p>
+        </w:tc>
+        <w:tc>
+          <w:tcPr>
+            <w:tcW w:w="1319" w:type="pct"/>
+          </w:tcPr>
+          <w:p>
+            <w:pPr>
+              <w:cnfStyle w:val="000000100000"/>
+            </w:pPr>
+            <w:r>
+              <w:t>Displays contact number record form which includes:</w:t>
             </w:r>
           </w:p>
           <w:p>
@@ -4783,12 +4856,25 @@
               <w:cnfStyle w:val="000000100000"/>
             </w:pPr>
             <w:r>
-              <w:t>Digits</w:t>
+              <w:t>Freebies Name</w:t>
             </w:r>
           </w:p>
           <w:p>
             <w:pPr>
               <w:pStyle w:val="ListParagraph"/>
+              <w:numPr>
+                <w:ilvl w:val="0"/>
+                <w:numId w:val="4"/>
+              </w:numPr>
+              <w:cnfStyle w:val="000000100000"/>
+            </w:pPr>
+            <w:r>
+              <w:t xml:space="preserve">Freebies Description </w:t>
+            </w:r>
+          </w:p>
+          <w:p>
+            <w:pPr>
+              <w:pStyle w:val="ListParagraph"/>
               <w:cnfStyle w:val="000000100000"/>
             </w:pPr>
           </w:p>
@@ -4833,7 +4919,7 @@
               <w:rPr>
                 <w:b w:val="0"/>
               </w:rPr>
-              <w:t>BE-CNCTC2</w:t>
+              <w:t>BE-FRCTC2</w:t>
             </w:r>
           </w:p>
           <w:p>
@@ -4854,7 +4940,7 @@
               <w:cnfStyle w:val="000000000000"/>
             </w:pPr>
             <w:r>
-              <w:t>Check uniqueness of country.</w:t>
+              <w:t>Check uniqueness of fre.</w:t>
             </w:r>
           </w:p>
         </w:tc>
@@ -4914,7 +5000,7 @@
               <w:rPr>
                 <w:b w:val="0"/>
               </w:rPr>
-              <w:t>BE-CNCTC3</w:t>
+              <w:t>BE-FRCTC3</w:t>
             </w:r>
           </w:p>
         </w:tc>
@@ -4928,16 +5014,7 @@
               <w:cnfStyle w:val="000000100000"/>
             </w:pPr>
             <w:r>
-              <w:t xml:space="preserve">Check if digits </w:t>
-            </w:r>
-            <w:r>
-              <w:t xml:space="preserve">field </w:t>
-            </w:r>
-            <w:r>
-              <w:t>only accept</w:t>
-            </w:r>
-            <w:r>
-              <w:t xml:space="preserve"> integer value</w:t>
+              <w:t>Check if digits field only accept integer value</w:t>
             </w:r>
           </w:p>
         </w:tc>
@@ -4996,7 +5073,7 @@
               <w:rPr>
                 <w:b w:val="0"/>
               </w:rPr>
-              <w:t>BE-CNCTC3</w:t>
+              <w:t>BE-FRCTC3</w:t>
             </w:r>
           </w:p>
           <w:p>
@@ -5075,7 +5152,7 @@
               <w:rPr>
                 <w:b w:val="0"/>
               </w:rPr>
-              <w:t>BE-CNVTC4</w:t>
+              <w:t>BE-FRVTC4</w:t>
             </w:r>
           </w:p>
           <w:p>
@@ -5109,23 +5186,11 @@
               <w:cnfStyle w:val="000000100000"/>
             </w:pPr>
             <w:r>
-              <w:t xml:space="preserve">Displays grid table of </w:t>
-            </w:r>
-            <w:r>
-              <w:t>contact number</w:t>
-            </w:r>
-            <w:r>
-              <w:t xml:space="preserve"> records and create new </w:t>
-            </w:r>
-            <w:r>
-              <w:t xml:space="preserve">contact </w:t>
+              <w:t xml:space="preserve">Displays grid table of contact number records and create new contact </w:t>
             </w:r>
             <w:r>
               <w:lastRenderedPageBreak/>
-              <w:t>number</w:t>
-            </w:r>
-            <w:r>
-              <w:t xml:space="preserve"> button.</w:t>
+              <w:t>number button.</w:t>
             </w:r>
           </w:p>
         </w:tc>
@@ -5170,7 +5235,7 @@
                 <w:b w:val="0"/>
               </w:rPr>
               <w:lastRenderedPageBreak/>
-              <w:t>BE-CNVTC5</w:t>
+              <w:t>BE-FRVTC5</w:t>
             </w:r>
           </w:p>
           <w:p>
@@ -5191,13 +5256,7 @@
               <w:cnfStyle w:val="000000000000"/>
             </w:pPr>
             <w:r>
-              <w:t xml:space="preserve">Display each </w:t>
-            </w:r>
-            <w:r>
-              <w:t>contact number</w:t>
-            </w:r>
-            <w:r>
-              <w:t xml:space="preserve"> information</w:t>
+              <w:t>Display each contact number information</w:t>
             </w:r>
           </w:p>
         </w:tc>
@@ -5210,13 +5269,7 @@
               <w:cnfStyle w:val="000000000000"/>
             </w:pPr>
             <w:r>
-              <w:t xml:space="preserve">Display </w:t>
-            </w:r>
-            <w:r>
-              <w:t>contact number</w:t>
-            </w:r>
-            <w:r>
-              <w:t xml:space="preserve"> information after clicking the view button in the left side of the grid table of the chosen data.</w:t>
+              <w:t>Display contact number information after clicking the view button in the left side of the grid table of the chosen data.</w:t>
             </w:r>
           </w:p>
         </w:tc>
@@ -5261,7 +5314,7 @@
               <w:rPr>
                 <w:b w:val="0"/>
               </w:rPr>
-              <w:t>BE-CNUTC1</w:t>
+              <w:t>BE-FRUTC1</w:t>
             </w:r>
           </w:p>
         </w:tc>
@@ -5275,13 +5328,7 @@
               <w:cnfStyle w:val="000000100000"/>
             </w:pPr>
             <w:r>
-              <w:t xml:space="preserve">Display </w:t>
-            </w:r>
-            <w:r>
-              <w:t>contact number</w:t>
-            </w:r>
-            <w:r>
-              <w:t xml:space="preserve"> record update form</w:t>
+              <w:t>Display contact number record update form</w:t>
             </w:r>
           </w:p>
         </w:tc>
@@ -5338,7 +5385,7 @@
               <w:rPr>
                 <w:b w:val="0"/>
               </w:rPr>
-              <w:t>BE-CNUTC2</w:t>
+              <w:t>BE-FRUTC2</w:t>
             </w:r>
           </w:p>
           <w:p>
@@ -5359,10 +5406,7 @@
               <w:cnfStyle w:val="000000000000"/>
             </w:pPr>
             <w:r>
-              <w:t xml:space="preserve">Check uniqueness of </w:t>
-            </w:r>
-            <w:r>
-              <w:t>country.</w:t>
+              <w:t>Check uniqueness of country.</w:t>
             </w:r>
           </w:p>
         </w:tc>
@@ -5377,13 +5421,7 @@
               <w:cnfStyle w:val="000000000000"/>
             </w:pPr>
             <w:r>
-              <w:t xml:space="preserve">Displays notification if the </w:t>
-            </w:r>
-            <w:r>
-              <w:t xml:space="preserve">country </w:t>
-            </w:r>
-            <w:r>
-              <w:t>is already taken.</w:t>
+              <w:t>Displays notification if the country is already taken.</w:t>
             </w:r>
           </w:p>
         </w:tc>
@@ -5428,7 +5466,7 @@
               <w:rPr>
                 <w:b w:val="0"/>
               </w:rPr>
-              <w:t>BE-CNUTC3</w:t>
+              <w:t>BE-FRUTC3</w:t>
             </w:r>
           </w:p>
           <w:p>
@@ -5506,7 +5544,7 @@
               <w:rPr>
                 <w:b w:val="0"/>
               </w:rPr>
-              <w:t>BE-CNUTC4</w:t>
+              <w:t>BE-FRUTC4</w:t>
             </w:r>
           </w:p>
         </w:tc>
@@ -5520,13 +5558,7 @@
               <w:cnfStyle w:val="000000000000"/>
             </w:pPr>
             <w:r>
-              <w:t xml:space="preserve">Delete </w:t>
-            </w:r>
-            <w:r>
-              <w:t xml:space="preserve">contact number </w:t>
-            </w:r>
-            <w:r>
-              <w:t>record</w:t>
+              <w:t>Delete contact number record</w:t>
             </w:r>
           </w:p>
         </w:tc>
@@ -5539,13 +5571,7 @@
               <w:cnfStyle w:val="000000000000"/>
             </w:pPr>
             <w:r>
-              <w:t xml:space="preserve">Deleted </w:t>
-            </w:r>
-            <w:r>
-              <w:t xml:space="preserve">contact number </w:t>
-            </w:r>
-            <w:r>
-              <w:t>record will be removed from the database after clicking the ‘Delete’ button.</w:t>
+              <w:t>Deleted contact number record will be removed from the database after clicking the ‘Delete’ button.</w:t>
             </w:r>
           </w:p>
         </w:tc>
@@ -9400,14 +9426,14 @@
         <v:path o:extrusionok="f" gradientshapeok="t" o:connecttype="rect"/>
         <o:lock v:ext="edit" aspectratio="t"/>
       </v:shapetype>
-      <v:shape id="_x0000_i1030" type="#_x0000_t75" style="width:11.25pt;height:11.25pt" o:bullet="t">
+      <v:shape id="_x0000_i1040" type="#_x0000_t75" style="width:11pt;height:11pt" o:bullet="t">
         <v:imagedata r:id="rId1" o:title="mso81E4"/>
       </v:shape>
     </w:pict>
   </w:numPicBullet>
   <w:numPicBullet w:numPicBulletId="1">
     <w:pict>
-      <v:shape id="_x0000_i1031" type="#_x0000_t75" style="width:13.5pt;height:13.5pt" o:bullet="t">
+      <v:shape id="_x0000_i1041" type="#_x0000_t75" style="width:14pt;height:14pt" o:bullet="t">
         <v:imagedata r:id="rId2" o:title="BD21329_"/>
       </v:shape>
     </w:pict>
@@ -10448,7 +10474,7 @@
   <a:extraClrSchemeLst/>
   <a:extLst>
     <a:ext uri="{05A4C25C-085E-4340-85A3-A5531E510DB2}">
-      <thm15:themeFamily xmlns:thm15="http://schemas.microsoft.com/office/thememl/2012/main" xmlns="" name="Office Theme" id="{62F939B6-93AF-4DB8-9C6B-D6C7DFDC589F}" vid="{4A3C46E8-61CC-4603-A589-7422A47A8E4A}"/>
+      <thm15:themeFamily xmlns="" xmlns:thm15="http://schemas.microsoft.com/office/thememl/2012/main" name="Office Theme" id="{62F939B6-93AF-4DB8-9C6B-D6C7DFDC589F}" vid="{4A3C46E8-61CC-4603-A589-7422A47A8E4A}"/>
     </a:ext>
   </a:extLst>
 </a:theme>

</xml_diff>

<commit_message>
Runtime and test case note added.
</commit_message>
<xml_diff>
--- a/documentation/quality/Test Cases/TEST CASE - MM.docx
+++ b/documentation/quality/Test Cases/TEST CASE - MM.docx
@@ -6485,22 +6485,7 @@
           </w:tcPr>
           <w:p>
             <w:r>
-              <w:t>2.</w:t>
-            </w:r>
-            <w:r>
-              <w:t>6</w:t>
-            </w:r>
-            <w:r>
-              <w:t xml:space="preserve"> Manage T</w:t>
-            </w:r>
-            <w:r>
-              <w:t>ransport</w:t>
-            </w:r>
-            <w:r>
-              <w:t xml:space="preserve"> </w:t>
-            </w:r>
-            <w:r>
-              <w:t>Service</w:t>
+              <w:t>2.6 Manage Transport Service</w:t>
             </w:r>
           </w:p>
         </w:tc>
@@ -6525,13 +6510,7 @@
               <w:rPr>
                 <w:b w:val="0"/>
               </w:rPr>
-              <w:t>BE-TS</w:t>
-            </w:r>
-            <w:r>
-              <w:rPr>
-                <w:b w:val="0"/>
-              </w:rPr>
-              <w:t>CTC</w:t>
+              <w:t>BE-TSCTC</w:t>
             </w:r>
             <w:r>
               <w:rPr>
@@ -6551,13 +6530,7 @@
               <w:cnfStyle w:val="000000100000"/>
             </w:pPr>
             <w:r>
-              <w:t>Displays create</w:t>
-            </w:r>
-            <w:r>
-              <w:t xml:space="preserve"> transport service</w:t>
-            </w:r>
-            <w:r>
-              <w:t xml:space="preserve"> record form</w:t>
+              <w:t>Displays create transport service record form</w:t>
             </w:r>
           </w:p>
         </w:tc>
@@ -6570,13 +6543,7 @@
               <w:cnfStyle w:val="000000100000"/>
             </w:pPr>
             <w:r>
-              <w:t xml:space="preserve">Displays </w:t>
-            </w:r>
-            <w:r>
-              <w:t>transport service</w:t>
-            </w:r>
-            <w:r>
-              <w:t xml:space="preserve"> record form which includes:</w:t>
+              <w:t>Displays transport service record form which includes:</w:t>
             </w:r>
           </w:p>
           <w:p>
@@ -7560,6 +7527,1015 @@
           <w:szCs w:val="40"/>
         </w:rPr>
         <w:lastRenderedPageBreak/>
+        <w:t>Journeys &amp; More Global Tours and Consultancy Co.</w:t>
+      </w:r>
+    </w:p>
+    <w:p>
+      <w:pPr>
+        <w:jc w:val="center"/>
+        <w:rPr>
+          <w:b/>
+          <w:sz w:val="40"/>
+          <w:szCs w:val="40"/>
+        </w:rPr>
+      </w:pPr>
+      <w:r>
+        <w:rPr>
+          <w:b/>
+          <w:sz w:val="40"/>
+          <w:szCs w:val="40"/>
+        </w:rPr>
+        <w:t>(JMGTCC)</w:t>
+      </w:r>
+    </w:p>
+    <w:p>
+      <w:pPr>
+        <w:jc w:val="center"/>
+        <w:rPr>
+          <w:sz w:val="36"/>
+          <w:szCs w:val="36"/>
+        </w:rPr>
+      </w:pPr>
+      <w:r>
+        <w:rPr>
+          <w:sz w:val="36"/>
+          <w:szCs w:val="36"/>
+        </w:rPr>
+        <w:t xml:space="preserve">Test Cases for Use Case: </w:t>
+      </w:r>
+      <w:r>
+        <w:rPr>
+          <w:sz w:val="36"/>
+          <w:szCs w:val="36"/>
+        </w:rPr>
+        <w:t>Confirms Visa Consultation Appointment</w:t>
+      </w:r>
+    </w:p>
+    <w:p>
+      <w:pPr>
+        <w:rPr>
+          <w:b/>
+          <w:sz w:val="28"/>
+          <w:szCs w:val="28"/>
+        </w:rPr>
+      </w:pPr>
+      <w:r>
+        <w:rPr>
+          <w:b/>
+          <w:sz w:val="28"/>
+          <w:szCs w:val="28"/>
+        </w:rPr>
+        <w:t xml:space="preserve">Introduction: </w:t>
+      </w:r>
+    </w:p>
+    <w:p>
+      <w:pPr>
+        <w:rPr>
+          <w:sz w:val="10"/>
+          <w:szCs w:val="10"/>
+        </w:rPr>
+      </w:pPr>
+      <w:r>
+        <w:rPr>
+          <w:sz w:val="24"/>
+          <w:szCs w:val="24"/>
+        </w:rPr>
+        <w:t>This document provides an overview of the test case,</w:t>
+      </w:r>
+      <w:r>
+        <w:rPr>
+          <w:b/>
+          <w:i/>
+          <w:sz w:val="24"/>
+          <w:szCs w:val="24"/>
+        </w:rPr>
+        <w:t xml:space="preserve"> Confirms Visa Consultation Appointment, </w:t>
+      </w:r>
+      <w:r>
+        <w:rPr>
+          <w:sz w:val="24"/>
+          <w:szCs w:val="24"/>
+        </w:rPr>
+        <w:t>wherein the admin confirms the appointment schedule made when the client physically arrives in the office or payment has been made.</w:t>
+      </w:r>
+      <w:r>
+        <w:rPr>
+          <w:sz w:val="24"/>
+          <w:szCs w:val="24"/>
+        </w:rPr>
+        <w:t xml:space="preserve"> </w:t>
+      </w:r>
+    </w:p>
+    <w:tbl>
+      <w:tblPr>
+        <w:tblStyle w:val="GridTable4-Accent61"/>
+        <w:tblW w:w="5364" w:type="pct"/>
+        <w:tblInd w:w="-522" w:type="dxa"/>
+        <w:tblLook w:val="04A0"/>
+      </w:tblPr>
+      <w:tblGrid>
+        <w:gridCol w:w="1352"/>
+        <w:gridCol w:w="1529"/>
+        <w:gridCol w:w="1490"/>
+        <w:gridCol w:w="3638"/>
+        <w:gridCol w:w="4051"/>
+        <w:gridCol w:w="2075"/>
+      </w:tblGrid>
+      <w:tr>
+        <w:trPr>
+          <w:cnfStyle w:val="100000000000"/>
+          <w:trHeight w:val="264"/>
+        </w:trPr>
+        <w:tc>
+          <w:tcPr>
+            <w:cnfStyle w:val="001000000000"/>
+            <w:tcW w:w="1019" w:type="pct"/>
+            <w:gridSpan w:val="2"/>
+          </w:tcPr>
+          <w:p>
+            <w:pPr>
+              <w:rPr>
+                <w:sz w:val="24"/>
+                <w:szCs w:val="24"/>
+              </w:rPr>
+            </w:pPr>
+            <w:r>
+              <w:rPr>
+                <w:sz w:val="24"/>
+                <w:szCs w:val="24"/>
+              </w:rPr>
+              <w:t>Test Case Group Number:</w:t>
+            </w:r>
+          </w:p>
+        </w:tc>
+        <w:tc>
+          <w:tcPr>
+            <w:tcW w:w="3981" w:type="pct"/>
+            <w:gridSpan w:val="4"/>
+          </w:tcPr>
+          <w:p>
+            <w:pPr>
+              <w:cnfStyle w:val="100000000000"/>
+              <w:rPr>
+                <w:sz w:val="24"/>
+                <w:szCs w:val="24"/>
+              </w:rPr>
+            </w:pPr>
+            <w:r>
+              <w:rPr>
+                <w:sz w:val="24"/>
+                <w:szCs w:val="24"/>
+              </w:rPr>
+              <w:t>4</w:t>
+            </w:r>
+          </w:p>
+        </w:tc>
+      </w:tr>
+      <w:tr>
+        <w:trPr>
+          <w:cnfStyle w:val="000000100000"/>
+          <w:trHeight w:val="264"/>
+        </w:trPr>
+        <w:tc>
+          <w:tcPr>
+            <w:cnfStyle w:val="001000000000"/>
+            <w:tcW w:w="1019" w:type="pct"/>
+            <w:gridSpan w:val="2"/>
+          </w:tcPr>
+          <w:p>
+            <w:pPr>
+              <w:rPr>
+                <w:sz w:val="24"/>
+                <w:szCs w:val="24"/>
+              </w:rPr>
+            </w:pPr>
+            <w:r>
+              <w:rPr>
+                <w:sz w:val="24"/>
+                <w:szCs w:val="24"/>
+              </w:rPr>
+              <w:t>Test Case Name:</w:t>
+            </w:r>
+          </w:p>
+        </w:tc>
+        <w:tc>
+          <w:tcPr>
+            <w:tcW w:w="3981" w:type="pct"/>
+            <w:gridSpan w:val="4"/>
+          </w:tcPr>
+          <w:p>
+            <w:pPr>
+              <w:cnfStyle w:val="000000100000"/>
+              <w:rPr>
+                <w:sz w:val="24"/>
+                <w:szCs w:val="24"/>
+              </w:rPr>
+            </w:pPr>
+            <w:r>
+              <w:rPr>
+                <w:sz w:val="24"/>
+                <w:szCs w:val="24"/>
+              </w:rPr>
+              <w:t>Confirm Visa Consultation Appointment</w:t>
+            </w:r>
+          </w:p>
+        </w:tc>
+      </w:tr>
+      <w:tr>
+        <w:trPr>
+          <w:trHeight w:val="541"/>
+        </w:trPr>
+        <w:tc>
+          <w:tcPr>
+            <w:cnfStyle w:val="001000000000"/>
+            <w:tcW w:w="1019" w:type="pct"/>
+            <w:gridSpan w:val="2"/>
+          </w:tcPr>
+          <w:p>
+            <w:pPr>
+              <w:rPr>
+                <w:sz w:val="24"/>
+                <w:szCs w:val="24"/>
+              </w:rPr>
+            </w:pPr>
+            <w:r>
+              <w:rPr>
+                <w:sz w:val="24"/>
+                <w:szCs w:val="24"/>
+              </w:rPr>
+              <w:t>Test Case Reference:</w:t>
+            </w:r>
+          </w:p>
+        </w:tc>
+        <w:tc>
+          <w:tcPr>
+            <w:tcW w:w="3981" w:type="pct"/>
+            <w:gridSpan w:val="4"/>
+          </w:tcPr>
+          <w:p>
+            <w:pPr>
+              <w:cnfStyle w:val="000000000000"/>
+              <w:rPr>
+                <w:sz w:val="24"/>
+                <w:szCs w:val="24"/>
+              </w:rPr>
+            </w:pPr>
+            <w:r>
+              <w:rPr>
+                <w:sz w:val="24"/>
+                <w:szCs w:val="24"/>
+              </w:rPr>
+              <w:t xml:space="preserve">Use Case: </w:t>
+            </w:r>
+            <w:r>
+              <w:rPr>
+                <w:sz w:val="24"/>
+                <w:szCs w:val="24"/>
+              </w:rPr>
+              <w:t xml:space="preserve">Confirms Visa Consultation Appointment </w:t>
+            </w:r>
+            <w:r>
+              <w:rPr>
+                <w:sz w:val="24"/>
+                <w:szCs w:val="24"/>
+              </w:rPr>
+              <w:t>(Backend)</w:t>
+            </w:r>
+          </w:p>
+          <w:p>
+            <w:pPr>
+              <w:cnfStyle w:val="000000000000"/>
+              <w:rPr>
+                <w:sz w:val="24"/>
+                <w:szCs w:val="24"/>
+              </w:rPr>
+            </w:pPr>
+          </w:p>
+        </w:tc>
+      </w:tr>
+      <w:tr>
+        <w:trPr>
+          <w:cnfStyle w:val="000000100000"/>
+          <w:trHeight w:val="264"/>
+        </w:trPr>
+        <w:tc>
+          <w:tcPr>
+            <w:cnfStyle w:val="001000000000"/>
+            <w:tcW w:w="1019" w:type="pct"/>
+            <w:gridSpan w:val="2"/>
+          </w:tcPr>
+          <w:p>
+            <w:pPr>
+              <w:rPr>
+                <w:sz w:val="24"/>
+                <w:szCs w:val="24"/>
+              </w:rPr>
+            </w:pPr>
+            <w:r>
+              <w:rPr>
+                <w:sz w:val="24"/>
+                <w:szCs w:val="24"/>
+              </w:rPr>
+              <w:t>Test Case Priority:</w:t>
+            </w:r>
+          </w:p>
+        </w:tc>
+        <w:tc>
+          <w:tcPr>
+            <w:tcW w:w="3981" w:type="pct"/>
+            <w:gridSpan w:val="4"/>
+          </w:tcPr>
+          <w:p>
+            <w:pPr>
+              <w:cnfStyle w:val="000000100000"/>
+              <w:rPr>
+                <w:sz w:val="24"/>
+                <w:szCs w:val="24"/>
+              </w:rPr>
+            </w:pPr>
+            <w:r>
+              <w:rPr>
+                <w:sz w:val="24"/>
+                <w:szCs w:val="24"/>
+              </w:rPr>
+              <w:t>High</w:t>
+            </w:r>
+          </w:p>
+        </w:tc>
+      </w:tr>
+      <w:tr>
+        <w:trPr>
+          <w:trHeight w:val="737"/>
+        </w:trPr>
+        <w:tc>
+          <w:tcPr>
+            <w:cnfStyle w:val="001000000000"/>
+            <w:tcW w:w="5000" w:type="pct"/>
+            <w:gridSpan w:val="6"/>
+          </w:tcPr>
+          <w:p>
+            <w:pPr>
+              <w:rPr>
+                <w:sz w:val="24"/>
+                <w:szCs w:val="24"/>
+              </w:rPr>
+            </w:pPr>
+            <w:r>
+              <w:rPr>
+                <w:sz w:val="24"/>
+                <w:szCs w:val="24"/>
+              </w:rPr>
+              <w:t>Test Case Preconditions:</w:t>
+            </w:r>
+          </w:p>
+          <w:p>
+            <w:pPr>
+              <w:pStyle w:val="ListParagraph"/>
+              <w:numPr>
+                <w:ilvl w:val="0"/>
+                <w:numId w:val="4"/>
+              </w:numPr>
+              <w:spacing w:after="160" w:line="259" w:lineRule="auto"/>
+              <w:rPr>
+                <w:b w:val="0"/>
+                <w:sz w:val="24"/>
+                <w:szCs w:val="24"/>
+              </w:rPr>
+            </w:pPr>
+            <w:r>
+              <w:rPr>
+                <w:b w:val="0"/>
+                <w:sz w:val="24"/>
+                <w:szCs w:val="24"/>
+              </w:rPr>
+              <w:t>Only the admin can confirm the schedule/appointment</w:t>
+            </w:r>
+          </w:p>
+        </w:tc>
+      </w:tr>
+      <w:tr>
+        <w:trPr>
+          <w:cnfStyle w:val="000000100000"/>
+          <w:trHeight w:val="512"/>
+        </w:trPr>
+        <w:tc>
+          <w:tcPr>
+            <w:cnfStyle w:val="001000000000"/>
+            <w:tcW w:w="478" w:type="pct"/>
+          </w:tcPr>
+          <w:p>
+            <w:pPr>
+              <w:rPr>
+                <w:sz w:val="10"/>
+                <w:szCs w:val="10"/>
+              </w:rPr>
+            </w:pPr>
+          </w:p>
+          <w:p>
+            <w:pPr>
+              <w:jc w:val="center"/>
+              <w:rPr>
+                <w:sz w:val="24"/>
+                <w:szCs w:val="24"/>
+              </w:rPr>
+            </w:pPr>
+            <w:r>
+              <w:rPr>
+                <w:sz w:val="24"/>
+                <w:szCs w:val="24"/>
+              </w:rPr>
+              <w:t>TC ID</w:t>
+            </w:r>
+          </w:p>
+        </w:tc>
+        <w:tc>
+          <w:tcPr>
+            <w:tcW w:w="1068" w:type="pct"/>
+            <w:gridSpan w:val="2"/>
+            <w:vAlign w:val="center"/>
+          </w:tcPr>
+          <w:p>
+            <w:pPr>
+              <w:jc w:val="center"/>
+              <w:cnfStyle w:val="000000100000"/>
+              <w:rPr>
+                <w:b/>
+                <w:sz w:val="24"/>
+                <w:szCs w:val="24"/>
+              </w:rPr>
+            </w:pPr>
+            <w:r>
+              <w:rPr>
+                <w:b/>
+                <w:sz w:val="24"/>
+                <w:szCs w:val="24"/>
+              </w:rPr>
+              <w:t>Condition Being Tested</w:t>
+            </w:r>
+          </w:p>
+        </w:tc>
+        <w:tc>
+          <w:tcPr>
+            <w:tcW w:w="1287" w:type="pct"/>
+            <w:vAlign w:val="center"/>
+          </w:tcPr>
+          <w:p>
+            <w:pPr>
+              <w:jc w:val="center"/>
+              <w:cnfStyle w:val="000000100000"/>
+              <w:rPr>
+                <w:b/>
+                <w:sz w:val="24"/>
+                <w:szCs w:val="24"/>
+              </w:rPr>
+            </w:pPr>
+            <w:r>
+              <w:rPr>
+                <w:b/>
+                <w:sz w:val="24"/>
+                <w:szCs w:val="24"/>
+              </w:rPr>
+              <w:t>Expected Output</w:t>
+            </w:r>
+          </w:p>
+        </w:tc>
+        <w:tc>
+          <w:tcPr>
+            <w:tcW w:w="1433" w:type="pct"/>
+            <w:vAlign w:val="center"/>
+          </w:tcPr>
+          <w:p>
+            <w:pPr>
+              <w:jc w:val="center"/>
+              <w:cnfStyle w:val="000000100000"/>
+              <w:rPr>
+                <w:b/>
+                <w:sz w:val="24"/>
+                <w:szCs w:val="24"/>
+              </w:rPr>
+            </w:pPr>
+            <w:r>
+              <w:rPr>
+                <w:b/>
+                <w:sz w:val="24"/>
+                <w:szCs w:val="24"/>
+              </w:rPr>
+              <w:t>Observed Output</w:t>
+            </w:r>
+          </w:p>
+        </w:tc>
+        <w:tc>
+          <w:tcPr>
+            <w:tcW w:w="734" w:type="pct"/>
+            <w:vAlign w:val="center"/>
+          </w:tcPr>
+          <w:p>
+            <w:pPr>
+              <w:jc w:val="center"/>
+              <w:cnfStyle w:val="000000100000"/>
+              <w:rPr>
+                <w:b/>
+                <w:sz w:val="24"/>
+                <w:szCs w:val="24"/>
+              </w:rPr>
+            </w:pPr>
+            <w:r>
+              <w:rPr>
+                <w:b/>
+                <w:sz w:val="24"/>
+                <w:szCs w:val="24"/>
+              </w:rPr>
+              <w:t>Verdict</w:t>
+            </w:r>
+          </w:p>
+        </w:tc>
+      </w:tr>
+      <w:tr>
+        <w:trPr>
+          <w:trHeight w:val="512"/>
+        </w:trPr>
+        <w:tc>
+          <w:tcPr>
+            <w:cnfStyle w:val="001000000000"/>
+            <w:tcW w:w="478" w:type="pct"/>
+          </w:tcPr>
+          <w:p>
+            <w:pPr>
+              <w:rPr>
+                <w:sz w:val="10"/>
+                <w:szCs w:val="10"/>
+              </w:rPr>
+            </w:pPr>
+            <w:r>
+              <w:rPr>
+                <w:b w:val="0"/>
+              </w:rPr>
+              <w:t>BE-VC</w:t>
+            </w:r>
+            <w:r>
+              <w:rPr>
+                <w:b w:val="0"/>
+              </w:rPr>
+              <w:t>CTC</w:t>
+            </w:r>
+            <w:r>
+              <w:rPr>
+                <w:b w:val="0"/>
+              </w:rPr>
+              <w:t>1</w:t>
+            </w:r>
+          </w:p>
+        </w:tc>
+        <w:tc>
+          <w:tcPr>
+            <w:tcW w:w="1068" w:type="pct"/>
+            <w:gridSpan w:val="2"/>
+            <w:vAlign w:val="center"/>
+          </w:tcPr>
+          <w:p>
+            <w:pPr>
+              <w:jc w:val="center"/>
+              <w:cnfStyle w:val="000000000000"/>
+              <w:rPr>
+                <w:sz w:val="24"/>
+                <w:szCs w:val="24"/>
+              </w:rPr>
+            </w:pPr>
+            <w:r>
+              <w:rPr>
+                <w:sz w:val="24"/>
+                <w:szCs w:val="24"/>
+              </w:rPr>
+              <w:t xml:space="preserve">Displays </w:t>
+            </w:r>
+            <w:r>
+              <w:rPr>
+                <w:sz w:val="24"/>
+                <w:szCs w:val="24"/>
+              </w:rPr>
+              <w:t>the confirm button</w:t>
+            </w:r>
+          </w:p>
+        </w:tc>
+        <w:tc>
+          <w:tcPr>
+            <w:tcW w:w="1287" w:type="pct"/>
+            <w:vAlign w:val="center"/>
+          </w:tcPr>
+          <w:p>
+            <w:pPr>
+              <w:jc w:val="center"/>
+              <w:cnfStyle w:val="000000000000"/>
+              <w:rPr>
+                <w:sz w:val="24"/>
+                <w:szCs w:val="24"/>
+              </w:rPr>
+            </w:pPr>
+            <w:r>
+              <w:rPr>
+                <w:sz w:val="24"/>
+                <w:szCs w:val="24"/>
+              </w:rPr>
+              <w:t>Confirm b</w:t>
+            </w:r>
+            <w:r>
+              <w:rPr>
+                <w:sz w:val="24"/>
+                <w:szCs w:val="24"/>
+              </w:rPr>
+              <w:t xml:space="preserve">utton is displayed </w:t>
+            </w:r>
+            <w:r>
+              <w:rPr>
+                <w:sz w:val="24"/>
+                <w:szCs w:val="24"/>
+              </w:rPr>
+              <w:t>in the update page of the chosen record</w:t>
+            </w:r>
+          </w:p>
+        </w:tc>
+        <w:tc>
+          <w:tcPr>
+            <w:tcW w:w="1433" w:type="pct"/>
+            <w:vAlign w:val="center"/>
+          </w:tcPr>
+          <w:p>
+            <w:pPr>
+              <w:jc w:val="center"/>
+              <w:cnfStyle w:val="000000000000"/>
+              <w:rPr>
+                <w:b/>
+                <w:sz w:val="24"/>
+                <w:szCs w:val="24"/>
+              </w:rPr>
+            </w:pPr>
+          </w:p>
+        </w:tc>
+        <w:tc>
+          <w:tcPr>
+            <w:tcW w:w="734" w:type="pct"/>
+            <w:vAlign w:val="center"/>
+          </w:tcPr>
+          <w:p>
+            <w:pPr>
+              <w:jc w:val="center"/>
+              <w:cnfStyle w:val="000000000000"/>
+              <w:rPr>
+                <w:b/>
+                <w:sz w:val="24"/>
+                <w:szCs w:val="24"/>
+              </w:rPr>
+            </w:pPr>
+          </w:p>
+        </w:tc>
+      </w:tr>
+      <w:tr>
+        <w:trPr>
+          <w:cnfStyle w:val="000000100000"/>
+          <w:trHeight w:val="512"/>
+        </w:trPr>
+        <w:tc>
+          <w:tcPr>
+            <w:cnfStyle w:val="001000000000"/>
+            <w:tcW w:w="478" w:type="pct"/>
+          </w:tcPr>
+          <w:p>
+            <w:pPr>
+              <w:rPr>
+                <w:sz w:val="10"/>
+                <w:szCs w:val="10"/>
+              </w:rPr>
+            </w:pPr>
+            <w:r>
+              <w:rPr>
+                <w:b w:val="0"/>
+              </w:rPr>
+              <w:t>BE-VC</w:t>
+            </w:r>
+            <w:r>
+              <w:rPr>
+                <w:b w:val="0"/>
+              </w:rPr>
+              <w:t>CTC2</w:t>
+            </w:r>
+          </w:p>
+        </w:tc>
+        <w:tc>
+          <w:tcPr>
+            <w:tcW w:w="1068" w:type="pct"/>
+            <w:gridSpan w:val="2"/>
+            <w:vAlign w:val="center"/>
+          </w:tcPr>
+          <w:p>
+            <w:pPr>
+              <w:jc w:val="center"/>
+              <w:cnfStyle w:val="000000100000"/>
+              <w:rPr>
+                <w:sz w:val="24"/>
+                <w:szCs w:val="24"/>
+              </w:rPr>
+            </w:pPr>
+            <w:r>
+              <w:rPr>
+                <w:sz w:val="24"/>
+                <w:szCs w:val="24"/>
+              </w:rPr>
+              <w:t>Changing Appointment Status</w:t>
+            </w:r>
+          </w:p>
+        </w:tc>
+        <w:tc>
+          <w:tcPr>
+            <w:tcW w:w="1287" w:type="pct"/>
+            <w:vAlign w:val="center"/>
+          </w:tcPr>
+          <w:p>
+            <w:pPr>
+              <w:jc w:val="center"/>
+              <w:cnfStyle w:val="000000100000"/>
+              <w:rPr>
+                <w:sz w:val="24"/>
+                <w:szCs w:val="24"/>
+              </w:rPr>
+            </w:pPr>
+            <w:r>
+              <w:rPr>
+                <w:sz w:val="24"/>
+                <w:szCs w:val="24"/>
+              </w:rPr>
+              <w:t>Status of the record should be changed to “Confirmed” after clicking the confirm button.</w:t>
+            </w:r>
+          </w:p>
+        </w:tc>
+        <w:tc>
+          <w:tcPr>
+            <w:tcW w:w="1433" w:type="pct"/>
+            <w:vAlign w:val="center"/>
+          </w:tcPr>
+          <w:p>
+            <w:pPr>
+              <w:jc w:val="center"/>
+              <w:cnfStyle w:val="000000100000"/>
+              <w:rPr>
+                <w:b/>
+                <w:sz w:val="24"/>
+                <w:szCs w:val="24"/>
+              </w:rPr>
+            </w:pPr>
+          </w:p>
+        </w:tc>
+        <w:tc>
+          <w:tcPr>
+            <w:tcW w:w="734" w:type="pct"/>
+            <w:vAlign w:val="center"/>
+          </w:tcPr>
+          <w:p>
+            <w:pPr>
+              <w:jc w:val="center"/>
+              <w:cnfStyle w:val="000000100000"/>
+              <w:rPr>
+                <w:b/>
+                <w:sz w:val="24"/>
+                <w:szCs w:val="24"/>
+              </w:rPr>
+            </w:pPr>
+          </w:p>
+        </w:tc>
+      </w:tr>
+    </w:tbl>
+    <w:p>
+      <w:pPr>
+        <w:rPr>
+          <w:b/>
+        </w:rPr>
+      </w:pPr>
+    </w:p>
+    <w:p>
+      <w:pPr>
+        <w:rPr>
+          <w:b/>
+        </w:rPr>
+      </w:pPr>
+    </w:p>
+    <w:p>
+      <w:pPr>
+        <w:rPr>
+          <w:b/>
+        </w:rPr>
+      </w:pPr>
+    </w:p>
+    <w:p>
+      <w:pPr>
+        <w:rPr>
+          <w:b/>
+        </w:rPr>
+      </w:pPr>
+    </w:p>
+    <w:p>
+      <w:pPr>
+        <w:rPr>
+          <w:b/>
+        </w:rPr>
+      </w:pPr>
+      <w:r>
+        <w:rPr>
+          <w:b/>
+        </w:rPr>
+        <w:lastRenderedPageBreak/>
+        <w:t>R</w:t>
+      </w:r>
+      <w:r>
+        <w:rPr>
+          <w:b/>
+        </w:rPr>
+        <w:t>emarks</w:t>
+      </w:r>
+    </w:p>
+    <w:p>
+      <w:pPr>
+        <w:rPr>
+          <w:b/>
+        </w:rPr>
+      </w:pPr>
+      <w:r>
+        <w:rPr>
+          <w:b/>
+        </w:rPr>
+        <w:t>__________________________________________________________________________________________________________________________________________________________________________________________________________________________________________________________________________________________________________________________________________________________________</w:t>
+      </w:r>
+    </w:p>
+    <w:p>
+      <w:pPr>
+        <w:rPr>
+          <w:b/>
+        </w:rPr>
+      </w:pPr>
+    </w:p>
+    <w:p>
+      <w:pPr>
+        <w:rPr>
+          <w:b/>
+        </w:rPr>
+      </w:pPr>
+    </w:p>
+    <w:p>
+      <w:pPr>
+        <w:rPr>
+          <w:b/>
+        </w:rPr>
+      </w:pPr>
+    </w:p>
+    <w:p>
+      <w:pPr>
+        <w:rPr>
+          <w:b/>
+        </w:rPr>
+      </w:pPr>
+    </w:p>
+    <w:p>
+      <w:pPr>
+        <w:rPr>
+          <w:b/>
+        </w:rPr>
+      </w:pPr>
+    </w:p>
+    <w:p>
+      <w:pPr>
+        <w:rPr>
+          <w:b/>
+        </w:rPr>
+      </w:pPr>
+    </w:p>
+    <w:p>
+      <w:pPr>
+        <w:rPr>
+          <w:b/>
+        </w:rPr>
+      </w:pPr>
+    </w:p>
+    <w:p>
+      <w:pPr>
+        <w:rPr>
+          <w:b/>
+        </w:rPr>
+      </w:pPr>
+    </w:p>
+    <w:p>
+      <w:pPr>
+        <w:rPr>
+          <w:b/>
+        </w:rPr>
+      </w:pPr>
+    </w:p>
+    <w:p>
+      <w:pPr>
+        <w:rPr>
+          <w:b/>
+        </w:rPr>
+      </w:pPr>
+    </w:p>
+    <w:p>
+      <w:pPr>
+        <w:rPr>
+          <w:b/>
+        </w:rPr>
+      </w:pPr>
+    </w:p>
+    <w:p>
+      <w:pPr>
+        <w:rPr>
+          <w:b/>
+        </w:rPr>
+      </w:pPr>
+    </w:p>
+    <w:p>
+      <w:pPr>
+        <w:rPr>
+          <w:b/>
+        </w:rPr>
+      </w:pPr>
+    </w:p>
+    <w:p>
+      <w:pPr>
+        <w:rPr>
+          <w:b/>
+        </w:rPr>
+      </w:pPr>
+    </w:p>
+    <w:p>
+      <w:pPr>
+        <w:rPr>
+          <w:b/>
+        </w:rPr>
+      </w:pPr>
+    </w:p>
+    <w:p>
+      <w:pPr>
+        <w:rPr>
+          <w:b/>
+        </w:rPr>
+      </w:pPr>
+    </w:p>
+    <w:p>
+      <w:pPr>
+        <w:rPr>
+          <w:b/>
+        </w:rPr>
+      </w:pPr>
+    </w:p>
+    <w:p>
+      <w:pPr>
+        <w:rPr>
+          <w:b/>
+          <w:color w:val="FF0000"/>
+          <w:sz w:val="28"/>
+          <w:szCs w:val="28"/>
+        </w:rPr>
+      </w:pPr>
+      <w:r>
+        <w:rPr>
+          <w:b/>
+          <w:color w:val="FF0000"/>
+          <w:sz w:val="28"/>
+          <w:szCs w:val="28"/>
+        </w:rPr>
+        <w:lastRenderedPageBreak/>
+        <w:t xml:space="preserve">Note: </w:t>
+      </w:r>
+      <w:r>
+        <w:rPr>
+          <w:b/>
+          <w:color w:val="FF0000"/>
+          <w:sz w:val="28"/>
+          <w:szCs w:val="28"/>
+        </w:rPr>
+        <w:t xml:space="preserve">This module </w:t>
+      </w:r>
+      <w:r>
+        <w:rPr>
+          <w:b/>
+          <w:color w:val="FF0000"/>
+          <w:sz w:val="28"/>
+          <w:szCs w:val="28"/>
+        </w:rPr>
+        <w:t>is not yet complete and is still in development.</w:t>
+      </w:r>
+    </w:p>
+    <w:p>
+      <w:pPr>
+        <w:jc w:val="center"/>
+        <w:rPr>
+          <w:b/>
+          <w:sz w:val="40"/>
+          <w:szCs w:val="40"/>
+        </w:rPr>
+      </w:pPr>
+      <w:r>
+        <w:rPr>
+          <w:b/>
+          <w:sz w:val="40"/>
+          <w:szCs w:val="40"/>
+        </w:rPr>
         <w:t>Journeys &amp; More Global Tours and Consultancy Co.</w:t>
       </w:r>
     </w:p>
@@ -7719,7 +8695,7 @@
                 <w:sz w:val="24"/>
                 <w:szCs w:val="24"/>
               </w:rPr>
-              <w:t>4</w:t>
+              <w:t>5</w:t>
             </w:r>
           </w:p>
         </w:tc>
@@ -7818,21 +8794,7 @@
                 <w:sz w:val="24"/>
                 <w:szCs w:val="24"/>
               </w:rPr>
-              <w:t xml:space="preserve">Use Case: </w:t>
-            </w:r>
-            <w:r>
-              <w:rPr>
-                <w:sz w:val="24"/>
-                <w:szCs w:val="24"/>
-              </w:rPr>
-              <w:t>Generates Visa Consultation Monthly Report</w:t>
-            </w:r>
-            <w:r>
-              <w:rPr>
-                <w:sz w:val="24"/>
-                <w:szCs w:val="24"/>
-              </w:rPr>
-              <w:t>(Backend)</w:t>
+              <w:t>Use Case: Generates Visa Consultation Monthly Report(Backend)</w:t>
             </w:r>
           </w:p>
           <w:p>
@@ -7941,15 +8903,7 @@
                 <w:sz w:val="24"/>
                 <w:szCs w:val="24"/>
               </w:rPr>
-              <w:t>Internet Connection</w:t>
-            </w:r>
-            <w:r>
-              <w:rPr>
-                <w:b w:val="0"/>
-                <w:sz w:val="24"/>
-                <w:szCs w:val="24"/>
-              </w:rPr>
-              <w:t xml:space="preserve"> for emailing</w:t>
+              <w:t>Internet Connection for emailing</w:t>
             </w:r>
           </w:p>
         </w:tc>
@@ -8111,13 +9065,7 @@
               <w:rPr>
                 <w:b w:val="0"/>
               </w:rPr>
-              <w:t>BE-VR</w:t>
-            </w:r>
-            <w:r>
-              <w:rPr>
-                <w:b w:val="0"/>
-              </w:rPr>
-              <w:t>CTC</w:t>
+              <w:t>BE-VRCTC</w:t>
             </w:r>
             <w:r>
               <w:rPr>
@@ -8230,19 +9178,7 @@
               <w:rPr>
                 <w:b w:val="0"/>
               </w:rPr>
-              <w:t>BE-VR</w:t>
-            </w:r>
-            <w:r>
-              <w:rPr>
-                <w:b w:val="0"/>
-              </w:rPr>
-              <w:t>CTC</w:t>
-            </w:r>
-            <w:r>
-              <w:rPr>
-                <w:b w:val="0"/>
-              </w:rPr>
-              <w:t>2</w:t>
+              <w:t>BE-VRCTC2</w:t>
             </w:r>
           </w:p>
         </w:tc>
@@ -8348,19 +9284,8 @@
               <w:rPr>
                 <w:b w:val="0"/>
               </w:rPr>
-              <w:t>BE-VR</w:t>
-            </w:r>
-            <w:r>
-              <w:rPr>
-                <w:b w:val="0"/>
-              </w:rPr>
-              <w:t>CTC</w:t>
-            </w:r>
-            <w:r>
-              <w:rPr>
-                <w:b w:val="0"/>
-              </w:rPr>
-              <w:t>2</w:t>
+              <w:lastRenderedPageBreak/>
+              <w:t>BE-VRCTC2</w:t>
             </w:r>
           </w:p>
         </w:tc>
@@ -8407,15 +9332,7 @@
                 <w:sz w:val="24"/>
                 <w:szCs w:val="24"/>
               </w:rPr>
-              <w:t xml:space="preserve">The application should not show the actual details of the report to </w:t>
-            </w:r>
-            <w:r>
-              <w:rPr>
-                <w:sz w:val="24"/>
-                <w:szCs w:val="24"/>
-              </w:rPr>
-              <w:lastRenderedPageBreak/>
-              <w:t>the admin after clicking the generate button.</w:t>
+              <w:t>The application should not show the actual details of the report to the admin after clicking the generate button.</w:t>
             </w:r>
           </w:p>
         </w:tc>
@@ -8474,20 +9391,7 @@
               <w:rPr>
                 <w:b w:val="0"/>
               </w:rPr>
-              <w:lastRenderedPageBreak/>
-              <w:t>BE-VR</w:t>
-            </w:r>
-            <w:r>
-              <w:rPr>
-                <w:b w:val="0"/>
-              </w:rPr>
-              <w:t>CTC</w:t>
-            </w:r>
-            <w:r>
-              <w:rPr>
-                <w:b w:val="0"/>
-              </w:rPr>
-              <w:t>2</w:t>
+              <w:t>BE-VRCTC2</w:t>
             </w:r>
           </w:p>
         </w:tc>
@@ -8610,993 +9514,86 @@
         <w:rPr>
           <w:b/>
         </w:rPr>
-        <w:t>_____________________________________________________________________________________________________________________________________________________________________________________________________________________________________</w:t>
-      </w:r>
-      <w:r>
-        <w:rPr>
-          <w:b/>
-        </w:rPr>
-        <w:t>_____________________________________________________________________________________________________________________________</w:t>
-      </w:r>
-    </w:p>
-    <w:p>
-      <w:pPr>
-        <w:jc w:val="center"/>
-        <w:rPr>
-          <w:b/>
-          <w:sz w:val="40"/>
-          <w:szCs w:val="40"/>
-        </w:rPr>
-      </w:pPr>
-    </w:p>
-    <w:p>
-      <w:pPr>
-        <w:jc w:val="center"/>
-        <w:rPr>
-          <w:b/>
-          <w:sz w:val="40"/>
-          <w:szCs w:val="40"/>
-        </w:rPr>
-      </w:pPr>
-    </w:p>
-    <w:p>
-      <w:pPr>
-        <w:jc w:val="center"/>
-        <w:rPr>
-          <w:b/>
-          <w:sz w:val="40"/>
-          <w:szCs w:val="40"/>
-        </w:rPr>
-      </w:pPr>
-    </w:p>
-    <w:p>
-      <w:pPr>
-        <w:jc w:val="center"/>
-        <w:rPr>
-          <w:b/>
-          <w:sz w:val="40"/>
-          <w:szCs w:val="40"/>
-        </w:rPr>
-      </w:pPr>
-    </w:p>
-    <w:p>
-      <w:pPr>
-        <w:jc w:val="center"/>
-        <w:rPr>
-          <w:b/>
-          <w:sz w:val="40"/>
-          <w:szCs w:val="40"/>
-        </w:rPr>
-      </w:pPr>
-    </w:p>
-    <w:p>
-      <w:pPr>
-        <w:jc w:val="center"/>
-        <w:rPr>
-          <w:b/>
-          <w:sz w:val="40"/>
-          <w:szCs w:val="40"/>
-        </w:rPr>
-      </w:pPr>
-    </w:p>
-    <w:p>
-      <w:pPr>
-        <w:jc w:val="center"/>
-        <w:rPr>
-          <w:b/>
-          <w:sz w:val="40"/>
-          <w:szCs w:val="40"/>
-        </w:rPr>
-      </w:pPr>
-    </w:p>
-    <w:p>
-      <w:pPr>
-        <w:jc w:val="center"/>
-        <w:rPr>
-          <w:b/>
-          <w:sz w:val="40"/>
-          <w:szCs w:val="40"/>
-        </w:rPr>
-      </w:pPr>
-    </w:p>
-    <w:p>
-      <w:pPr>
-        <w:jc w:val="center"/>
-        <w:rPr>
-          <w:b/>
-          <w:sz w:val="40"/>
-          <w:szCs w:val="40"/>
-        </w:rPr>
-      </w:pPr>
-      <w:r>
-        <w:rPr>
-          <w:b/>
-          <w:sz w:val="40"/>
-          <w:szCs w:val="40"/>
-        </w:rPr>
-        <w:lastRenderedPageBreak/>
-        <w:t>Journeys &amp; More Global Tours and Consultancy Co.</w:t>
-      </w:r>
-    </w:p>
-    <w:p>
-      <w:pPr>
-        <w:jc w:val="center"/>
-        <w:rPr>
-          <w:b/>
-          <w:sz w:val="40"/>
-          <w:szCs w:val="40"/>
-        </w:rPr>
-      </w:pPr>
-      <w:r>
-        <w:rPr>
-          <w:b/>
-          <w:sz w:val="40"/>
-          <w:szCs w:val="40"/>
-        </w:rPr>
-        <w:t>(JMGTCC)</w:t>
-      </w:r>
-    </w:p>
-    <w:p>
-      <w:pPr>
-        <w:jc w:val="center"/>
-        <w:rPr>
-          <w:sz w:val="36"/>
-          <w:szCs w:val="36"/>
-        </w:rPr>
-      </w:pPr>
-      <w:r>
-        <w:rPr>
-          <w:sz w:val="36"/>
-          <w:szCs w:val="36"/>
-        </w:rPr>
-        <w:t xml:space="preserve">Test Cases for Use Case: </w:t>
-      </w:r>
-      <w:r>
-        <w:rPr>
-          <w:sz w:val="36"/>
-          <w:szCs w:val="36"/>
-        </w:rPr>
-        <w:t>Confirms Visa Consultation Appointment</w:t>
-      </w:r>
-    </w:p>
-    <w:p>
-      <w:pPr>
-        <w:rPr>
-          <w:b/>
-          <w:sz w:val="28"/>
-          <w:szCs w:val="28"/>
-        </w:rPr>
-      </w:pPr>
-      <w:r>
-        <w:rPr>
-          <w:b/>
-          <w:sz w:val="28"/>
-          <w:szCs w:val="28"/>
-        </w:rPr>
-        <w:t xml:space="preserve">Introduction: </w:t>
-      </w:r>
-    </w:p>
-    <w:p>
-      <w:pPr>
-        <w:rPr>
-          <w:sz w:val="10"/>
-          <w:szCs w:val="10"/>
-        </w:rPr>
-      </w:pPr>
-      <w:r>
-        <w:rPr>
-          <w:sz w:val="24"/>
-          <w:szCs w:val="24"/>
-        </w:rPr>
-        <w:t>This document provides an overview of the test case,</w:t>
-      </w:r>
-      <w:r>
-        <w:rPr>
-          <w:b/>
-          <w:i/>
-          <w:sz w:val="24"/>
-          <w:szCs w:val="24"/>
-        </w:rPr>
-        <w:t xml:space="preserve"> Confirms Visa Consultation Appointment, </w:t>
-      </w:r>
-      <w:r>
-        <w:rPr>
-          <w:sz w:val="24"/>
-          <w:szCs w:val="24"/>
-        </w:rPr>
-        <w:t>wherein the admin confirms the appointment schedule made when the client physically arrives in the office or payment has been made.</w:t>
-      </w:r>
-      <w:r>
-        <w:rPr>
-          <w:sz w:val="24"/>
-          <w:szCs w:val="24"/>
-        </w:rPr>
-        <w:t xml:space="preserve"> </w:t>
-      </w:r>
-    </w:p>
-    <w:tbl>
-      <w:tblPr>
-        <w:tblStyle w:val="GridTable4-Accent61"/>
-        <w:tblW w:w="5364" w:type="pct"/>
-        <w:tblInd w:w="-522" w:type="dxa"/>
-        <w:tblLook w:val="04A0"/>
-      </w:tblPr>
-      <w:tblGrid>
-        <w:gridCol w:w="1352"/>
-        <w:gridCol w:w="1529"/>
-        <w:gridCol w:w="1490"/>
-        <w:gridCol w:w="3638"/>
-        <w:gridCol w:w="4051"/>
-        <w:gridCol w:w="2075"/>
-      </w:tblGrid>
-      <w:tr>
-        <w:trPr>
-          <w:cnfStyle w:val="100000000000"/>
-          <w:trHeight w:val="264"/>
-        </w:trPr>
-        <w:tc>
-          <w:tcPr>
-            <w:cnfStyle w:val="001000000000"/>
-            <w:tcW w:w="1019" w:type="pct"/>
-            <w:gridSpan w:val="2"/>
-          </w:tcPr>
-          <w:p>
-            <w:pPr>
-              <w:rPr>
-                <w:sz w:val="24"/>
-                <w:szCs w:val="24"/>
-              </w:rPr>
-            </w:pPr>
-            <w:r>
-              <w:rPr>
-                <w:sz w:val="24"/>
-                <w:szCs w:val="24"/>
-              </w:rPr>
-              <w:t>Test Case Group Number:</w:t>
-            </w:r>
-          </w:p>
-        </w:tc>
-        <w:tc>
-          <w:tcPr>
-            <w:tcW w:w="3981" w:type="pct"/>
-            <w:gridSpan w:val="4"/>
-          </w:tcPr>
-          <w:p>
-            <w:pPr>
-              <w:cnfStyle w:val="100000000000"/>
-              <w:rPr>
-                <w:sz w:val="24"/>
-                <w:szCs w:val="24"/>
-              </w:rPr>
-            </w:pPr>
-            <w:r>
-              <w:rPr>
-                <w:sz w:val="24"/>
-                <w:szCs w:val="24"/>
-              </w:rPr>
-              <w:t>4</w:t>
-            </w:r>
-          </w:p>
-        </w:tc>
-      </w:tr>
-      <w:tr>
-        <w:trPr>
-          <w:cnfStyle w:val="000000100000"/>
-          <w:trHeight w:val="264"/>
-        </w:trPr>
-        <w:tc>
-          <w:tcPr>
-            <w:cnfStyle w:val="001000000000"/>
-            <w:tcW w:w="1019" w:type="pct"/>
-            <w:gridSpan w:val="2"/>
-          </w:tcPr>
-          <w:p>
-            <w:pPr>
-              <w:rPr>
-                <w:sz w:val="24"/>
-                <w:szCs w:val="24"/>
-              </w:rPr>
-            </w:pPr>
-            <w:r>
-              <w:rPr>
-                <w:sz w:val="24"/>
-                <w:szCs w:val="24"/>
-              </w:rPr>
-              <w:t>Test Case Name:</w:t>
-            </w:r>
-          </w:p>
-        </w:tc>
-        <w:tc>
-          <w:tcPr>
-            <w:tcW w:w="3981" w:type="pct"/>
-            <w:gridSpan w:val="4"/>
-          </w:tcPr>
-          <w:p>
-            <w:pPr>
-              <w:cnfStyle w:val="000000100000"/>
-              <w:rPr>
-                <w:sz w:val="24"/>
-                <w:szCs w:val="24"/>
-              </w:rPr>
-            </w:pPr>
-            <w:r>
-              <w:rPr>
-                <w:sz w:val="24"/>
-                <w:szCs w:val="24"/>
-              </w:rPr>
-              <w:t>Confirm Visa Consultation Appointment</w:t>
-            </w:r>
-          </w:p>
-        </w:tc>
-      </w:tr>
-      <w:tr>
-        <w:trPr>
-          <w:trHeight w:val="541"/>
-        </w:trPr>
-        <w:tc>
-          <w:tcPr>
-            <w:cnfStyle w:val="001000000000"/>
-            <w:tcW w:w="1019" w:type="pct"/>
-            <w:gridSpan w:val="2"/>
-          </w:tcPr>
-          <w:p>
-            <w:pPr>
-              <w:rPr>
-                <w:sz w:val="24"/>
-                <w:szCs w:val="24"/>
-              </w:rPr>
-            </w:pPr>
-            <w:r>
-              <w:rPr>
-                <w:sz w:val="24"/>
-                <w:szCs w:val="24"/>
-              </w:rPr>
-              <w:t>Test Case Reference:</w:t>
-            </w:r>
-          </w:p>
-        </w:tc>
-        <w:tc>
-          <w:tcPr>
-            <w:tcW w:w="3981" w:type="pct"/>
-            <w:gridSpan w:val="4"/>
-          </w:tcPr>
-          <w:p>
-            <w:pPr>
-              <w:cnfStyle w:val="000000000000"/>
-              <w:rPr>
-                <w:sz w:val="24"/>
-                <w:szCs w:val="24"/>
-              </w:rPr>
-            </w:pPr>
-            <w:r>
-              <w:rPr>
-                <w:sz w:val="24"/>
-                <w:szCs w:val="24"/>
-              </w:rPr>
-              <w:t xml:space="preserve">Use Case: </w:t>
-            </w:r>
-            <w:r>
-              <w:rPr>
-                <w:sz w:val="24"/>
-                <w:szCs w:val="24"/>
-              </w:rPr>
-              <w:t xml:space="preserve">Confirms Visa Consultation Appointment </w:t>
-            </w:r>
-            <w:r>
-              <w:rPr>
-                <w:sz w:val="24"/>
-                <w:szCs w:val="24"/>
-              </w:rPr>
-              <w:t>(Backend)</w:t>
-            </w:r>
-          </w:p>
-          <w:p>
-            <w:pPr>
-              <w:cnfStyle w:val="000000000000"/>
-              <w:rPr>
-                <w:sz w:val="24"/>
-                <w:szCs w:val="24"/>
-              </w:rPr>
-            </w:pPr>
-          </w:p>
-        </w:tc>
-      </w:tr>
-      <w:tr>
-        <w:trPr>
-          <w:cnfStyle w:val="000000100000"/>
-          <w:trHeight w:val="264"/>
-        </w:trPr>
-        <w:tc>
-          <w:tcPr>
-            <w:cnfStyle w:val="001000000000"/>
-            <w:tcW w:w="1019" w:type="pct"/>
-            <w:gridSpan w:val="2"/>
-          </w:tcPr>
-          <w:p>
-            <w:pPr>
-              <w:rPr>
-                <w:sz w:val="24"/>
-                <w:szCs w:val="24"/>
-              </w:rPr>
-            </w:pPr>
-            <w:r>
-              <w:rPr>
-                <w:sz w:val="24"/>
-                <w:szCs w:val="24"/>
-              </w:rPr>
-              <w:t>Test Case Priority:</w:t>
-            </w:r>
-          </w:p>
-        </w:tc>
-        <w:tc>
-          <w:tcPr>
-            <w:tcW w:w="3981" w:type="pct"/>
-            <w:gridSpan w:val="4"/>
-          </w:tcPr>
-          <w:p>
-            <w:pPr>
-              <w:cnfStyle w:val="000000100000"/>
-              <w:rPr>
-                <w:sz w:val="24"/>
-                <w:szCs w:val="24"/>
-              </w:rPr>
-            </w:pPr>
-            <w:r>
-              <w:rPr>
-                <w:sz w:val="24"/>
-                <w:szCs w:val="24"/>
-              </w:rPr>
-              <w:t>High</w:t>
-            </w:r>
-          </w:p>
-        </w:tc>
-      </w:tr>
-      <w:tr>
-        <w:trPr>
-          <w:trHeight w:val="737"/>
-        </w:trPr>
-        <w:tc>
-          <w:tcPr>
-            <w:cnfStyle w:val="001000000000"/>
-            <w:tcW w:w="5000" w:type="pct"/>
-            <w:gridSpan w:val="6"/>
-          </w:tcPr>
-          <w:p>
-            <w:pPr>
-              <w:rPr>
-                <w:sz w:val="24"/>
-                <w:szCs w:val="24"/>
-              </w:rPr>
-            </w:pPr>
-            <w:r>
-              <w:rPr>
-                <w:sz w:val="24"/>
-                <w:szCs w:val="24"/>
-              </w:rPr>
-              <w:t>Test Case Preconditions:</w:t>
-            </w:r>
-          </w:p>
-          <w:p>
-            <w:pPr>
-              <w:pStyle w:val="ListParagraph"/>
-              <w:numPr>
-                <w:ilvl w:val="0"/>
-                <w:numId w:val="4"/>
-              </w:numPr>
-              <w:spacing w:after="160" w:line="259" w:lineRule="auto"/>
-              <w:rPr>
-                <w:b w:val="0"/>
-                <w:sz w:val="24"/>
-                <w:szCs w:val="24"/>
-              </w:rPr>
-            </w:pPr>
-            <w:r>
-              <w:rPr>
-                <w:b w:val="0"/>
-                <w:sz w:val="24"/>
-                <w:szCs w:val="24"/>
-              </w:rPr>
-              <w:t>Only the admin can confirm the schedule/appointment</w:t>
-            </w:r>
-          </w:p>
-        </w:tc>
-      </w:tr>
-      <w:tr>
-        <w:trPr>
-          <w:cnfStyle w:val="000000100000"/>
-          <w:trHeight w:val="512"/>
-        </w:trPr>
-        <w:tc>
-          <w:tcPr>
-            <w:cnfStyle w:val="001000000000"/>
-            <w:tcW w:w="478" w:type="pct"/>
-          </w:tcPr>
-          <w:p>
-            <w:pPr>
-              <w:rPr>
-                <w:sz w:val="10"/>
-                <w:szCs w:val="10"/>
-              </w:rPr>
-            </w:pPr>
-          </w:p>
-          <w:p>
-            <w:pPr>
-              <w:jc w:val="center"/>
-              <w:rPr>
-                <w:sz w:val="24"/>
-                <w:szCs w:val="24"/>
-              </w:rPr>
-            </w:pPr>
-            <w:r>
-              <w:rPr>
-                <w:sz w:val="24"/>
-                <w:szCs w:val="24"/>
-              </w:rPr>
-              <w:t>TC ID</w:t>
-            </w:r>
-          </w:p>
-        </w:tc>
-        <w:tc>
-          <w:tcPr>
-            <w:tcW w:w="1068" w:type="pct"/>
-            <w:gridSpan w:val="2"/>
-            <w:vAlign w:val="center"/>
-          </w:tcPr>
-          <w:p>
-            <w:pPr>
-              <w:jc w:val="center"/>
-              <w:cnfStyle w:val="000000100000"/>
-              <w:rPr>
-                <w:b/>
-                <w:sz w:val="24"/>
-                <w:szCs w:val="24"/>
-              </w:rPr>
-            </w:pPr>
-            <w:r>
-              <w:rPr>
-                <w:b/>
-                <w:sz w:val="24"/>
-                <w:szCs w:val="24"/>
-              </w:rPr>
-              <w:t>Condition Being Tested</w:t>
-            </w:r>
-          </w:p>
-        </w:tc>
-        <w:tc>
-          <w:tcPr>
-            <w:tcW w:w="1287" w:type="pct"/>
-            <w:vAlign w:val="center"/>
-          </w:tcPr>
-          <w:p>
-            <w:pPr>
-              <w:jc w:val="center"/>
-              <w:cnfStyle w:val="000000100000"/>
-              <w:rPr>
-                <w:b/>
-                <w:sz w:val="24"/>
-                <w:szCs w:val="24"/>
-              </w:rPr>
-            </w:pPr>
-            <w:r>
-              <w:rPr>
-                <w:b/>
-                <w:sz w:val="24"/>
-                <w:szCs w:val="24"/>
-              </w:rPr>
-              <w:t>Expected Output</w:t>
-            </w:r>
-          </w:p>
-        </w:tc>
-        <w:tc>
-          <w:tcPr>
-            <w:tcW w:w="1433" w:type="pct"/>
-            <w:vAlign w:val="center"/>
-          </w:tcPr>
-          <w:p>
-            <w:pPr>
-              <w:jc w:val="center"/>
-              <w:cnfStyle w:val="000000100000"/>
-              <w:rPr>
-                <w:b/>
-                <w:sz w:val="24"/>
-                <w:szCs w:val="24"/>
-              </w:rPr>
-            </w:pPr>
-            <w:r>
-              <w:rPr>
-                <w:b/>
-                <w:sz w:val="24"/>
-                <w:szCs w:val="24"/>
-              </w:rPr>
-              <w:t>Observed Output</w:t>
-            </w:r>
-          </w:p>
-        </w:tc>
-        <w:tc>
-          <w:tcPr>
-            <w:tcW w:w="734" w:type="pct"/>
-            <w:vAlign w:val="center"/>
-          </w:tcPr>
-          <w:p>
-            <w:pPr>
-              <w:jc w:val="center"/>
-              <w:cnfStyle w:val="000000100000"/>
-              <w:rPr>
-                <w:b/>
-                <w:sz w:val="24"/>
-                <w:szCs w:val="24"/>
-              </w:rPr>
-            </w:pPr>
-            <w:r>
-              <w:rPr>
-                <w:b/>
-                <w:sz w:val="24"/>
-                <w:szCs w:val="24"/>
-              </w:rPr>
-              <w:t>Verdict</w:t>
-            </w:r>
-          </w:p>
-        </w:tc>
-      </w:tr>
-      <w:tr>
-        <w:trPr>
-          <w:trHeight w:val="512"/>
-        </w:trPr>
-        <w:tc>
-          <w:tcPr>
-            <w:cnfStyle w:val="001000000000"/>
-            <w:tcW w:w="478" w:type="pct"/>
-          </w:tcPr>
-          <w:p>
-            <w:pPr>
-              <w:rPr>
-                <w:sz w:val="10"/>
-                <w:szCs w:val="10"/>
-              </w:rPr>
-            </w:pPr>
-            <w:r>
-              <w:rPr>
-                <w:b w:val="0"/>
-              </w:rPr>
-              <w:t>BE-VC</w:t>
-            </w:r>
-            <w:r>
-              <w:rPr>
-                <w:b w:val="0"/>
-              </w:rPr>
-              <w:t>CTC</w:t>
-            </w:r>
-            <w:r>
-              <w:rPr>
-                <w:b w:val="0"/>
-              </w:rPr>
-              <w:t>1</w:t>
-            </w:r>
-          </w:p>
-        </w:tc>
-        <w:tc>
-          <w:tcPr>
-            <w:tcW w:w="1068" w:type="pct"/>
-            <w:gridSpan w:val="2"/>
-            <w:vAlign w:val="center"/>
-          </w:tcPr>
-          <w:p>
-            <w:pPr>
-              <w:jc w:val="center"/>
-              <w:cnfStyle w:val="000000000000"/>
-              <w:rPr>
-                <w:sz w:val="24"/>
-                <w:szCs w:val="24"/>
-              </w:rPr>
-            </w:pPr>
-            <w:r>
-              <w:rPr>
-                <w:sz w:val="24"/>
-                <w:szCs w:val="24"/>
-              </w:rPr>
-              <w:t xml:space="preserve">Displays </w:t>
-            </w:r>
-            <w:r>
-              <w:rPr>
-                <w:sz w:val="24"/>
-                <w:szCs w:val="24"/>
-              </w:rPr>
-              <w:t>the confirm button</w:t>
-            </w:r>
-          </w:p>
-        </w:tc>
-        <w:tc>
-          <w:tcPr>
-            <w:tcW w:w="1287" w:type="pct"/>
-            <w:vAlign w:val="center"/>
-          </w:tcPr>
-          <w:p>
-            <w:pPr>
-              <w:jc w:val="center"/>
-              <w:cnfStyle w:val="000000000000"/>
-              <w:rPr>
-                <w:sz w:val="24"/>
-                <w:szCs w:val="24"/>
-              </w:rPr>
-            </w:pPr>
-            <w:r>
-              <w:rPr>
-                <w:sz w:val="24"/>
-                <w:szCs w:val="24"/>
-              </w:rPr>
-              <w:t>Confirm b</w:t>
-            </w:r>
-            <w:r>
-              <w:rPr>
-                <w:sz w:val="24"/>
-                <w:szCs w:val="24"/>
-              </w:rPr>
-              <w:t xml:space="preserve">utton is displayed </w:t>
-            </w:r>
-            <w:r>
-              <w:rPr>
-                <w:sz w:val="24"/>
-                <w:szCs w:val="24"/>
-              </w:rPr>
-              <w:t>in the update page of the chosen record</w:t>
-            </w:r>
-          </w:p>
-        </w:tc>
-        <w:tc>
-          <w:tcPr>
-            <w:tcW w:w="1433" w:type="pct"/>
-            <w:vAlign w:val="center"/>
-          </w:tcPr>
-          <w:p>
-            <w:pPr>
-              <w:jc w:val="center"/>
-              <w:cnfStyle w:val="000000000000"/>
-              <w:rPr>
-                <w:b/>
-                <w:sz w:val="24"/>
-                <w:szCs w:val="24"/>
-              </w:rPr>
-            </w:pPr>
-          </w:p>
-        </w:tc>
-        <w:tc>
-          <w:tcPr>
-            <w:tcW w:w="734" w:type="pct"/>
-            <w:vAlign w:val="center"/>
-          </w:tcPr>
-          <w:p>
-            <w:pPr>
-              <w:jc w:val="center"/>
-              <w:cnfStyle w:val="000000000000"/>
-              <w:rPr>
-                <w:b/>
-                <w:sz w:val="24"/>
-                <w:szCs w:val="24"/>
-              </w:rPr>
-            </w:pPr>
-          </w:p>
-        </w:tc>
-      </w:tr>
-      <w:tr>
-        <w:trPr>
-          <w:cnfStyle w:val="000000100000"/>
-          <w:trHeight w:val="512"/>
-        </w:trPr>
-        <w:tc>
-          <w:tcPr>
-            <w:cnfStyle w:val="001000000000"/>
-            <w:tcW w:w="478" w:type="pct"/>
-          </w:tcPr>
-          <w:p>
-            <w:pPr>
-              <w:rPr>
-                <w:sz w:val="10"/>
-                <w:szCs w:val="10"/>
-              </w:rPr>
-            </w:pPr>
-            <w:r>
-              <w:rPr>
-                <w:b w:val="0"/>
-              </w:rPr>
-              <w:t>BE-VC</w:t>
-            </w:r>
-            <w:r>
-              <w:rPr>
-                <w:b w:val="0"/>
-              </w:rPr>
-              <w:t>CTC</w:t>
-            </w:r>
-            <w:r>
-              <w:rPr>
-                <w:b w:val="0"/>
-              </w:rPr>
-              <w:t>2</w:t>
-            </w:r>
-          </w:p>
-        </w:tc>
-        <w:tc>
-          <w:tcPr>
-            <w:tcW w:w="1068" w:type="pct"/>
-            <w:gridSpan w:val="2"/>
-            <w:vAlign w:val="center"/>
-          </w:tcPr>
-          <w:p>
-            <w:pPr>
-              <w:jc w:val="center"/>
-              <w:cnfStyle w:val="000000100000"/>
-              <w:rPr>
-                <w:sz w:val="24"/>
-                <w:szCs w:val="24"/>
-              </w:rPr>
-            </w:pPr>
-            <w:r>
-              <w:rPr>
-                <w:sz w:val="24"/>
-                <w:szCs w:val="24"/>
-              </w:rPr>
-              <w:t>Changing Appointment Status</w:t>
-            </w:r>
-          </w:p>
-        </w:tc>
-        <w:tc>
-          <w:tcPr>
-            <w:tcW w:w="1287" w:type="pct"/>
-            <w:vAlign w:val="center"/>
-          </w:tcPr>
-          <w:p>
-            <w:pPr>
-              <w:jc w:val="center"/>
-              <w:cnfStyle w:val="000000100000"/>
-              <w:rPr>
-                <w:sz w:val="24"/>
-                <w:szCs w:val="24"/>
-              </w:rPr>
-            </w:pPr>
-            <w:r>
-              <w:rPr>
-                <w:sz w:val="24"/>
-                <w:szCs w:val="24"/>
-              </w:rPr>
-              <w:t>Status of the record should be changed to “Confirmed” after clicking the confirm button.</w:t>
-            </w:r>
-          </w:p>
-        </w:tc>
-        <w:tc>
-          <w:tcPr>
-            <w:tcW w:w="1433" w:type="pct"/>
-            <w:vAlign w:val="center"/>
-          </w:tcPr>
-          <w:p>
-            <w:pPr>
-              <w:jc w:val="center"/>
-              <w:cnfStyle w:val="000000100000"/>
-              <w:rPr>
-                <w:b/>
-                <w:sz w:val="24"/>
-                <w:szCs w:val="24"/>
-              </w:rPr>
-            </w:pPr>
-          </w:p>
-        </w:tc>
-        <w:tc>
-          <w:tcPr>
-            <w:tcW w:w="734" w:type="pct"/>
-            <w:vAlign w:val="center"/>
-          </w:tcPr>
-          <w:p>
-            <w:pPr>
-              <w:jc w:val="center"/>
-              <w:cnfStyle w:val="000000100000"/>
-              <w:rPr>
-                <w:b/>
-                <w:sz w:val="24"/>
-                <w:szCs w:val="24"/>
-              </w:rPr>
-            </w:pPr>
-          </w:p>
-        </w:tc>
-      </w:tr>
-    </w:tbl>
-    <w:p>
-      <w:pPr>
-        <w:rPr>
-          <w:b/>
-        </w:rPr>
-      </w:pPr>
-    </w:p>
-    <w:p>
-      <w:pPr>
-        <w:rPr>
-          <w:b/>
-        </w:rPr>
-      </w:pPr>
-    </w:p>
-    <w:p>
-      <w:pPr>
-        <w:rPr>
-          <w:b/>
-        </w:rPr>
-      </w:pPr>
-    </w:p>
-    <w:p>
-      <w:pPr>
-        <w:rPr>
-          <w:b/>
-        </w:rPr>
-      </w:pPr>
-    </w:p>
-    <w:p>
-      <w:pPr>
-        <w:rPr>
-          <w:b/>
-        </w:rPr>
-      </w:pPr>
-      <w:r>
-        <w:rPr>
-          <w:b/>
-        </w:rPr>
-        <w:lastRenderedPageBreak/>
-        <w:t>R</w:t>
-      </w:r>
-      <w:r>
-        <w:rPr>
-          <w:b/>
-        </w:rPr>
-        <w:t>emarks</w:t>
-      </w:r>
-    </w:p>
-    <w:p>
-      <w:pPr>
-        <w:rPr>
-          <w:b/>
-        </w:rPr>
-      </w:pPr>
-      <w:r>
-        <w:rPr>
-          <w:b/>
-        </w:rPr>
         <w:t>__________________________________________________________________________________________________________________________________________________________________________________________________________________________________________________________________________________________________________________________________________________________________</w:t>
       </w:r>
     </w:p>
     <w:p>
       <w:pPr>
-        <w:rPr>
-          <w:b/>
+        <w:jc w:val="center"/>
+        <w:rPr>
+          <w:b/>
+          <w:sz w:val="40"/>
+          <w:szCs w:val="40"/>
         </w:rPr>
       </w:pPr>
     </w:p>
     <w:p>
       <w:pPr>
-        <w:rPr>
-          <w:b/>
+        <w:jc w:val="center"/>
+        <w:rPr>
+          <w:b/>
+          <w:sz w:val="40"/>
+          <w:szCs w:val="40"/>
         </w:rPr>
       </w:pPr>
     </w:p>
     <w:p>
       <w:pPr>
-        <w:rPr>
-          <w:b/>
+        <w:jc w:val="center"/>
+        <w:rPr>
+          <w:b/>
+          <w:sz w:val="40"/>
+          <w:szCs w:val="40"/>
         </w:rPr>
       </w:pPr>
     </w:p>
     <w:p>
       <w:pPr>
-        <w:rPr>
-          <w:b/>
+        <w:jc w:val="center"/>
+        <w:rPr>
+          <w:b/>
+          <w:sz w:val="40"/>
+          <w:szCs w:val="40"/>
         </w:rPr>
       </w:pPr>
     </w:p>
     <w:p>
       <w:pPr>
-        <w:rPr>
-          <w:b/>
+        <w:jc w:val="center"/>
+        <w:rPr>
+          <w:b/>
+          <w:sz w:val="40"/>
+          <w:szCs w:val="40"/>
         </w:rPr>
       </w:pPr>
     </w:p>
     <w:p>
       <w:pPr>
-        <w:rPr>
-          <w:b/>
+        <w:jc w:val="center"/>
+        <w:rPr>
+          <w:b/>
+          <w:sz w:val="40"/>
+          <w:szCs w:val="40"/>
+        </w:rPr>
+      </w:pPr>
+    </w:p>
+    <w:p>
+      <w:pPr>
+        <w:jc w:val="center"/>
+        <w:rPr>
+          <w:b/>
+          <w:sz w:val="40"/>
+          <w:szCs w:val="40"/>
+        </w:rPr>
+      </w:pPr>
+    </w:p>
+    <w:p>
+      <w:pPr>
+        <w:jc w:val="center"/>
+        <w:rPr>
+          <w:b/>
+          <w:sz w:val="40"/>
+          <w:szCs w:val="40"/>
         </w:rPr>
       </w:pPr>
     </w:p>
@@ -9710,14 +9707,14 @@
         <v:path o:extrusionok="f" gradientshapeok="t" o:connecttype="rect"/>
         <o:lock v:ext="edit" aspectratio="t"/>
       </v:shapetype>
-      <v:shape id="_x0000_i1114" type="#_x0000_t75" style="width:11.25pt;height:11.25pt" o:bullet="t">
+      <v:shape id="_x0000_i1030" type="#_x0000_t75" style="width:11.25pt;height:11.25pt" o:bullet="t">
         <v:imagedata r:id="rId1" o:title="mso81E4"/>
       </v:shape>
     </w:pict>
   </w:numPicBullet>
   <w:numPicBullet w:numPicBulletId="1">
     <w:pict>
-      <v:shape id="_x0000_i1115" type="#_x0000_t75" style="width:13.5pt;height:13.5pt" o:bullet="t">
+      <v:shape id="_x0000_i1031" type="#_x0000_t75" style="width:13.5pt;height:13.5pt" o:bullet="t">
         <v:imagedata r:id="rId2" o:title="BD21329_"/>
       </v:shape>
     </w:pict>
@@ -10758,7 +10755,7 @@
   <a:extraClrSchemeLst/>
   <a:extLst>
     <a:ext uri="{05A4C25C-085E-4340-85A3-A5531E510DB2}">
-      <thm15:themeFamily xmlns:thm15="http://schemas.microsoft.com/office/thememl/2012/main" xmlns="" name="Office Theme" id="{62F939B6-93AF-4DB8-9C6B-D6C7DFDC589F}" vid="{4A3C46E8-61CC-4603-A589-7422A47A8E4A}"/>
+      <thm15:themeFamily xmlns="" xmlns:thm15="http://schemas.microsoft.com/office/thememl/2012/main" name="Office Theme" id="{62F939B6-93AF-4DB8-9C6B-D6C7DFDC589F}" vid="{4A3C46E8-61CC-4603-A589-7422A47A8E4A}"/>
     </a:ext>
   </a:extLst>
 </a:theme>
@@ -10769,7 +10766,7 @@
 </file>
 
 <file path=customXml/itemProps1.xml><?xml version="1.0" encoding="utf-8"?>
-<ds:datastoreItem xmlns:ds="http://schemas.openxmlformats.org/officeDocument/2006/customXml" ds:itemID="{3515A4C8-A165-4C9D-998B-B9E533D6E724}">
+<ds:datastoreItem xmlns:ds="http://schemas.openxmlformats.org/officeDocument/2006/customXml" ds:itemID="{6FE03991-32CE-42F5-AFE2-E17A4231C037}">
   <ds:schemaRefs>
     <ds:schemaRef ds:uri="http://schemas.openxmlformats.org/officeDocument/2006/bibliography"/>
   </ds:schemaRefs>

</xml_diff>